<commit_message>
format Unit 2 days 18-19
</commit_message>
<xml_diff>
--- a/Unit2/Unit2 18-21.docx
+++ b/Unit2/Unit2 18-21.docx
@@ -384,12 +384,7 @@
       </w:r>
       <w:r>
         <w:tab/>
-        <w:t xml:space="preserve">A picture (graph) or other way </w:t>
-      </w:r>
-      <w:bookmarkStart w:id="0" w:name="_GoBack"/>
-      <w:bookmarkEnd w:id="0"/>
-      <w:r>
-        <w:t xml:space="preserve">of representing all the locations with all roads between them </w:t>
+        <w:t xml:space="preserve">A picture (graph) or other way of representing all the locations with all roads between them </w:t>
       </w:r>
       <w:r>
         <w:t>labelled</w:t>
@@ -505,295 +500,781 @@
         <w:t>_______________________ _______________________</w:t>
       </w:r>
     </w:p>
-    <w:p/>
-    <w:p>
-      <w:r>
-        <w:t xml:space="preserve">Do you have the </w:t>
-      </w:r>
-      <w:proofErr w:type="gramStart"/>
-      <w:r>
-        <w:t>following:</w:t>
-      </w:r>
-      <w:proofErr w:type="gramEnd"/>
-    </w:p>
-    <w:p>
-      <w:pPr>
-        <w:ind w:left="1080"/>
-      </w:pPr>
-      <w:r>
-        <w:t>Detailed Plans</w:t>
-      </w:r>
-    </w:p>
-    <w:p>
-      <w:pPr>
-        <w:ind w:left="1080"/>
-      </w:pPr>
-      <w:r>
-        <w:t>Overall plan to solve the problem (explanation of strategies)</w:t>
-      </w:r>
-    </w:p>
-    <w:p>
-      <w:pPr>
-        <w:ind w:left="1080"/>
-      </w:pPr>
-      <w:r>
-        <w:t xml:space="preserve">Out of 10 Points, you received: </w:t>
-      </w:r>
-    </w:p>
-    <w:p>
-      <w:pPr>
-        <w:ind w:left="1080"/>
-      </w:pPr>
-      <w:r>
-        <w:t>Data Journal for each group member</w:t>
-      </w:r>
-    </w:p>
-    <w:p>
-      <w:pPr>
-        <w:ind w:left="1080"/>
-      </w:pPr>
-      <w:r>
-        <w:t>Out of 20 Points, you received:</w:t>
-      </w:r>
-    </w:p>
-    <w:p>
-      <w:pPr>
-        <w:ind w:left="1080"/>
-      </w:pPr>
-      <w:r>
-        <w:t>Other parts of your project:</w:t>
-      </w:r>
-    </w:p>
-    <w:p>
-      <w:pPr>
-        <w:ind w:left="1080"/>
-      </w:pPr>
-      <w:r>
-        <w:t xml:space="preserve">Graph </w:t>
-      </w:r>
-      <w:proofErr w:type="spellStart"/>
-      <w:r>
-        <w:t>labeled</w:t>
-      </w:r>
-      <w:proofErr w:type="spellEnd"/>
-      <w:r>
-        <w:t xml:space="preserve"> with locations and mileage</w:t>
-      </w:r>
-    </w:p>
-    <w:p>
-      <w:pPr>
-        <w:ind w:left="1080"/>
-      </w:pPr>
-      <w:r>
-        <w:t>Out of 10 Points, you received:</w:t>
-      </w:r>
-    </w:p>
-    <w:p>
-      <w:pPr>
-        <w:ind w:left="1080"/>
-      </w:pPr>
-      <w:r>
-        <w:t xml:space="preserve">Notes: </w:t>
-      </w:r>
-    </w:p>
-    <w:p>
-      <w:pPr>
-        <w:ind w:left="1080"/>
-      </w:pPr>
-      <w:r>
-        <w:t xml:space="preserve">Graph </w:t>
-      </w:r>
-      <w:proofErr w:type="spellStart"/>
-      <w:r>
-        <w:t>labeled</w:t>
-      </w:r>
-      <w:proofErr w:type="spellEnd"/>
-      <w:r>
-        <w:t xml:space="preserve"> with times</w:t>
-      </w:r>
-    </w:p>
-    <w:p>
-      <w:pPr>
-        <w:ind w:left="1080"/>
-      </w:pPr>
-      <w:r>
-        <w:t>Out of 5 Points, you received:</w:t>
-      </w:r>
-    </w:p>
-    <w:p>
-      <w:pPr>
-        <w:ind w:left="1080"/>
-      </w:pPr>
-      <w:r>
-        <w:t xml:space="preserve">Notes: </w:t>
-      </w:r>
-    </w:p>
-    <w:p>
-      <w:pPr>
-        <w:ind w:left="1080"/>
-      </w:pPr>
-      <w:r>
-        <w:t xml:space="preserve">Solution </w:t>
-      </w:r>
-      <w:proofErr w:type="spellStart"/>
-      <w:r>
-        <w:t>labeled</w:t>
-      </w:r>
-      <w:proofErr w:type="spellEnd"/>
-      <w:r>
-        <w:t xml:space="preserve"> on graph</w:t>
-      </w:r>
-    </w:p>
-    <w:p>
-      <w:pPr>
-        <w:ind w:left="1080"/>
-      </w:pPr>
-      <w:r>
-        <w:t>Out of 15 Points, you received:</w:t>
-      </w:r>
-    </w:p>
-    <w:p>
-      <w:pPr>
-        <w:ind w:left="1080"/>
-      </w:pPr>
-      <w:r>
-        <w:t xml:space="preserve">Notes: </w:t>
-      </w:r>
-    </w:p>
-    <w:p>
-      <w:pPr>
-        <w:ind w:left="1080"/>
-      </w:pPr>
-      <w:r>
-        <w:t>Total mileage and total time</w:t>
-      </w:r>
-    </w:p>
-    <w:p>
-      <w:pPr>
-        <w:ind w:left="1080"/>
-      </w:pPr>
-      <w:r>
-        <w:t>Out of 10 Points, you received:</w:t>
-      </w:r>
-    </w:p>
-    <w:p>
-      <w:pPr>
-        <w:ind w:left="1080"/>
-      </w:pPr>
-      <w:r>
-        <w:t xml:space="preserve">Notes: </w:t>
-      </w:r>
-    </w:p>
-    <w:p>
-      <w:pPr>
-        <w:ind w:left="1080"/>
-      </w:pPr>
-      <w:r>
-        <w:t>Other conditions to consider</w:t>
-      </w:r>
-    </w:p>
-    <w:p>
-      <w:pPr>
-        <w:ind w:left="1080"/>
-      </w:pPr>
-      <w:r>
-        <w:lastRenderedPageBreak/>
-        <w:t>Out of 10 Points, you received:</w:t>
-      </w:r>
-    </w:p>
-    <w:p>
-      <w:pPr>
-        <w:ind w:left="1080"/>
-      </w:pPr>
-      <w:r>
-        <w:t xml:space="preserve">Notes: </w:t>
-      </w:r>
-    </w:p>
-    <w:p>
-      <w:pPr>
-        <w:ind w:left="1080"/>
-      </w:pPr>
-      <w:r>
-        <w:t>Presentation</w:t>
-      </w:r>
-    </w:p>
-    <w:p>
-      <w:pPr>
-        <w:ind w:left="1080"/>
-      </w:pPr>
-      <w:r>
-        <w:t>All group members participate</w:t>
-      </w:r>
-    </w:p>
-    <w:p>
-      <w:pPr>
-        <w:ind w:left="1080"/>
-      </w:pPr>
-      <w:r>
-        <w:t>Out of 5 Points, you received:</w:t>
-      </w:r>
-    </w:p>
-    <w:p>
-      <w:pPr>
-        <w:ind w:left="1080"/>
-      </w:pPr>
-      <w:r>
-        <w:t>Notes:</w:t>
-      </w:r>
-    </w:p>
-    <w:p>
-      <w:pPr>
-        <w:ind w:left="1080"/>
-      </w:pPr>
-      <w:r>
-        <w:t>Present all parts of the project</w:t>
-      </w:r>
-    </w:p>
-    <w:p>
-      <w:pPr>
-        <w:ind w:left="1080"/>
-      </w:pPr>
-      <w:r>
-        <w:t>Out of 10 Points, you received:</w:t>
-      </w:r>
-    </w:p>
-    <w:p>
-      <w:pPr>
-        <w:ind w:left="1080"/>
-      </w:pPr>
-      <w:r>
-        <w:t>Notes:</w:t>
-      </w:r>
-    </w:p>
-    <w:p>
-      <w:pPr>
-        <w:ind w:left="1080"/>
-      </w:pPr>
-      <w:r>
-        <w:t>Answer questions from audience</w:t>
-      </w:r>
-    </w:p>
-    <w:p>
-      <w:pPr>
-        <w:ind w:left="1080"/>
-      </w:pPr>
-      <w:r>
-        <w:t>Out of 5 Points, you received:</w:t>
-      </w:r>
-    </w:p>
-    <w:p>
-      <w:pPr>
-        <w:ind w:left="1080"/>
-      </w:pPr>
-      <w:r>
-        <w:t>Notes:</w:t>
-      </w:r>
-    </w:p>
-    <w:p/>
-    <w:p>
-      <w:r>
-        <w:t>TOTAL out of 100 points, you received:</w:t>
-      </w:r>
+    <w:tbl>
+      <w:tblPr>
+        <w:tblStyle w:val="TableGrid"/>
+        <w:tblW w:w="0" w:type="auto"/>
+        <w:tblLook w:val="04A0" w:firstRow="1" w:lastRow="0" w:firstColumn="1" w:lastColumn="0" w:noHBand="0" w:noVBand="1"/>
+      </w:tblPr>
+      <w:tblGrid>
+        <w:gridCol w:w="2866"/>
+        <w:gridCol w:w="3182"/>
+        <w:gridCol w:w="810"/>
+        <w:gridCol w:w="754"/>
+        <w:gridCol w:w="1916"/>
+      </w:tblGrid>
+      <w:tr>
+        <w:tc>
+          <w:tcPr>
+            <w:tcW w:w="2866" w:type="dxa"/>
+          </w:tcPr>
+          <w:p>
+            <w:pPr>
+              <w:rPr>
+                <w:b/>
+              </w:rPr>
+            </w:pPr>
+            <w:r>
+              <w:rPr>
+                <w:b/>
+              </w:rPr>
+              <w:t>Do you have?</w:t>
+            </w:r>
+          </w:p>
+        </w:tc>
+        <w:tc>
+          <w:tcPr>
+            <w:tcW w:w="3182" w:type="dxa"/>
+          </w:tcPr>
+          <w:p>
+            <w:pPr>
+              <w:rPr>
+                <w:b/>
+              </w:rPr>
+            </w:pPr>
+            <w:r>
+              <w:rPr>
+                <w:b/>
+              </w:rPr>
+              <w:t>Points Possible</w:t>
+            </w:r>
+          </w:p>
+        </w:tc>
+        <w:tc>
+          <w:tcPr>
+            <w:tcW w:w="810" w:type="dxa"/>
+          </w:tcPr>
+          <w:p>
+            <w:pPr>
+              <w:rPr>
+                <w:b/>
+              </w:rPr>
+            </w:pPr>
+            <w:r>
+              <w:rPr>
+                <w:b/>
+              </w:rPr>
+              <w:t>Yes</w:t>
+            </w:r>
+          </w:p>
+        </w:tc>
+        <w:tc>
+          <w:tcPr>
+            <w:tcW w:w="754" w:type="dxa"/>
+          </w:tcPr>
+          <w:p>
+            <w:pPr>
+              <w:rPr>
+                <w:b/>
+              </w:rPr>
+            </w:pPr>
+            <w:r>
+              <w:rPr>
+                <w:b/>
+              </w:rPr>
+              <w:t>No</w:t>
+            </w:r>
+          </w:p>
+        </w:tc>
+        <w:tc>
+          <w:tcPr>
+            <w:tcW w:w="1916" w:type="dxa"/>
+          </w:tcPr>
+          <w:p>
+            <w:pPr>
+              <w:rPr>
+                <w:b/>
+              </w:rPr>
+            </w:pPr>
+            <w:r>
+              <w:rPr>
+                <w:b/>
+              </w:rPr>
+              <w:t>Points Earned</w:t>
+            </w:r>
+          </w:p>
+        </w:tc>
+      </w:tr>
+      <w:tr>
+        <w:tc>
+          <w:tcPr>
+            <w:tcW w:w="2866" w:type="dxa"/>
+          </w:tcPr>
+          <w:p>
+            <w:pPr>
+              <w:rPr>
+                <w:b/>
+              </w:rPr>
+            </w:pPr>
+            <w:r>
+              <w:rPr>
+                <w:b/>
+              </w:rPr>
+              <w:t>Detailed Plans</w:t>
+            </w:r>
+          </w:p>
+        </w:tc>
+        <w:tc>
+          <w:tcPr>
+            <w:tcW w:w="3182" w:type="dxa"/>
+          </w:tcPr>
+          <w:p/>
+        </w:tc>
+        <w:tc>
+          <w:tcPr>
+            <w:tcW w:w="810" w:type="dxa"/>
+          </w:tcPr>
+          <w:p/>
+        </w:tc>
+        <w:tc>
+          <w:tcPr>
+            <w:tcW w:w="754" w:type="dxa"/>
+          </w:tcPr>
+          <w:p/>
+        </w:tc>
+        <w:tc>
+          <w:tcPr>
+            <w:tcW w:w="1916" w:type="dxa"/>
+          </w:tcPr>
+          <w:p/>
+        </w:tc>
+      </w:tr>
+      <w:tr>
+        <w:tc>
+          <w:tcPr>
+            <w:tcW w:w="2866" w:type="dxa"/>
+          </w:tcPr>
+          <w:p>
+            <w:r>
+              <w:t>Overall plan to solve the problem (Explanation of strategies)</w:t>
+            </w:r>
+          </w:p>
+        </w:tc>
+        <w:tc>
+          <w:tcPr>
+            <w:tcW w:w="3182" w:type="dxa"/>
+          </w:tcPr>
+          <w:p>
+            <w:r>
+              <w:t>10</w:t>
+            </w:r>
+          </w:p>
+        </w:tc>
+        <w:tc>
+          <w:tcPr>
+            <w:tcW w:w="810" w:type="dxa"/>
+          </w:tcPr>
+          <w:p/>
+        </w:tc>
+        <w:tc>
+          <w:tcPr>
+            <w:tcW w:w="754" w:type="dxa"/>
+          </w:tcPr>
+          <w:p/>
+        </w:tc>
+        <w:tc>
+          <w:tcPr>
+            <w:tcW w:w="1916" w:type="dxa"/>
+          </w:tcPr>
+          <w:p/>
+        </w:tc>
+      </w:tr>
+      <w:tr>
+        <w:tc>
+          <w:tcPr>
+            <w:tcW w:w="2866" w:type="dxa"/>
+          </w:tcPr>
+          <w:p>
+            <w:r>
+              <w:t>Data Journal for each group member</w:t>
+            </w:r>
+          </w:p>
+        </w:tc>
+        <w:tc>
+          <w:tcPr>
+            <w:tcW w:w="3182" w:type="dxa"/>
+          </w:tcPr>
+          <w:p>
+            <w:r>
+              <w:t>20</w:t>
+            </w:r>
+          </w:p>
+        </w:tc>
+        <w:tc>
+          <w:tcPr>
+            <w:tcW w:w="810" w:type="dxa"/>
+          </w:tcPr>
+          <w:p/>
+        </w:tc>
+        <w:tc>
+          <w:tcPr>
+            <w:tcW w:w="754" w:type="dxa"/>
+          </w:tcPr>
+          <w:p/>
+        </w:tc>
+        <w:tc>
+          <w:tcPr>
+            <w:tcW w:w="1916" w:type="dxa"/>
+          </w:tcPr>
+          <w:p/>
+        </w:tc>
+      </w:tr>
+      <w:tr>
+        <w:tc>
+          <w:tcPr>
+            <w:tcW w:w="2866" w:type="dxa"/>
+          </w:tcPr>
+          <w:p/>
+        </w:tc>
+        <w:tc>
+          <w:tcPr>
+            <w:tcW w:w="3182" w:type="dxa"/>
+          </w:tcPr>
+          <w:p/>
+        </w:tc>
+        <w:tc>
+          <w:tcPr>
+            <w:tcW w:w="810" w:type="dxa"/>
+          </w:tcPr>
+          <w:p/>
+        </w:tc>
+        <w:tc>
+          <w:tcPr>
+            <w:tcW w:w="754" w:type="dxa"/>
+          </w:tcPr>
+          <w:p/>
+        </w:tc>
+        <w:tc>
+          <w:tcPr>
+            <w:tcW w:w="1916" w:type="dxa"/>
+          </w:tcPr>
+          <w:p/>
+        </w:tc>
+      </w:tr>
+      <w:tr>
+        <w:tc>
+          <w:tcPr>
+            <w:tcW w:w="2866" w:type="dxa"/>
+          </w:tcPr>
+          <w:p>
+            <w:r>
+              <w:rPr>
+                <w:b/>
+              </w:rPr>
+              <w:t>Other parts of your project</w:t>
+            </w:r>
+          </w:p>
+        </w:tc>
+        <w:tc>
+          <w:tcPr>
+            <w:tcW w:w="3182" w:type="dxa"/>
+          </w:tcPr>
+          <w:p/>
+        </w:tc>
+        <w:tc>
+          <w:tcPr>
+            <w:tcW w:w="810" w:type="dxa"/>
+          </w:tcPr>
+          <w:p/>
+        </w:tc>
+        <w:tc>
+          <w:tcPr>
+            <w:tcW w:w="754" w:type="dxa"/>
+          </w:tcPr>
+          <w:p/>
+        </w:tc>
+        <w:tc>
+          <w:tcPr>
+            <w:tcW w:w="1916" w:type="dxa"/>
+          </w:tcPr>
+          <w:p/>
+        </w:tc>
+      </w:tr>
+      <w:tr>
+        <w:tc>
+          <w:tcPr>
+            <w:tcW w:w="2866" w:type="dxa"/>
+          </w:tcPr>
+          <w:p>
+            <w:r>
+              <w:t>Graph labelled with locations and mileage</w:t>
+            </w:r>
+          </w:p>
+        </w:tc>
+        <w:tc>
+          <w:tcPr>
+            <w:tcW w:w="3182" w:type="dxa"/>
+          </w:tcPr>
+          <w:p>
+            <w:r>
+              <w:t>10</w:t>
+            </w:r>
+          </w:p>
+        </w:tc>
+        <w:tc>
+          <w:tcPr>
+            <w:tcW w:w="810" w:type="dxa"/>
+          </w:tcPr>
+          <w:p/>
+        </w:tc>
+        <w:tc>
+          <w:tcPr>
+            <w:tcW w:w="754" w:type="dxa"/>
+          </w:tcPr>
+          <w:p/>
+        </w:tc>
+        <w:tc>
+          <w:tcPr>
+            <w:tcW w:w="1916" w:type="dxa"/>
+          </w:tcPr>
+          <w:p/>
+        </w:tc>
+      </w:tr>
+      <w:tr>
+        <w:tc>
+          <w:tcPr>
+            <w:tcW w:w="2866" w:type="dxa"/>
+          </w:tcPr>
+          <w:p>
+            <w:r>
+              <w:t>Graph labelled with times</w:t>
+            </w:r>
+          </w:p>
+        </w:tc>
+        <w:tc>
+          <w:tcPr>
+            <w:tcW w:w="3182" w:type="dxa"/>
+          </w:tcPr>
+          <w:p>
+            <w:r>
+              <w:t>5</w:t>
+            </w:r>
+          </w:p>
+        </w:tc>
+        <w:tc>
+          <w:tcPr>
+            <w:tcW w:w="810" w:type="dxa"/>
+          </w:tcPr>
+          <w:p/>
+        </w:tc>
+        <w:tc>
+          <w:tcPr>
+            <w:tcW w:w="754" w:type="dxa"/>
+          </w:tcPr>
+          <w:p/>
+        </w:tc>
+        <w:tc>
+          <w:tcPr>
+            <w:tcW w:w="1916" w:type="dxa"/>
+          </w:tcPr>
+          <w:p/>
+        </w:tc>
+      </w:tr>
+      <w:tr>
+        <w:tc>
+          <w:tcPr>
+            <w:tcW w:w="2866" w:type="dxa"/>
+          </w:tcPr>
+          <w:p>
+            <w:r>
+              <w:t>Solution labelled on graph</w:t>
+            </w:r>
+          </w:p>
+        </w:tc>
+        <w:tc>
+          <w:tcPr>
+            <w:tcW w:w="3182" w:type="dxa"/>
+          </w:tcPr>
+          <w:p>
+            <w:r>
+              <w:t>15</w:t>
+            </w:r>
+          </w:p>
+        </w:tc>
+        <w:tc>
+          <w:tcPr>
+            <w:tcW w:w="810" w:type="dxa"/>
+          </w:tcPr>
+          <w:p/>
+        </w:tc>
+        <w:tc>
+          <w:tcPr>
+            <w:tcW w:w="754" w:type="dxa"/>
+          </w:tcPr>
+          <w:p/>
+        </w:tc>
+        <w:tc>
+          <w:tcPr>
+            <w:tcW w:w="1916" w:type="dxa"/>
+          </w:tcPr>
+          <w:p/>
+        </w:tc>
+      </w:tr>
+      <w:tr>
+        <w:tc>
+          <w:tcPr>
+            <w:tcW w:w="2866" w:type="dxa"/>
+          </w:tcPr>
+          <w:p>
+            <w:r>
+              <w:t>Total mileage and total time</w:t>
+            </w:r>
+          </w:p>
+        </w:tc>
+        <w:tc>
+          <w:tcPr>
+            <w:tcW w:w="3182" w:type="dxa"/>
+          </w:tcPr>
+          <w:p>
+            <w:r>
+              <w:t>10</w:t>
+            </w:r>
+          </w:p>
+        </w:tc>
+        <w:tc>
+          <w:tcPr>
+            <w:tcW w:w="810" w:type="dxa"/>
+          </w:tcPr>
+          <w:p/>
+        </w:tc>
+        <w:tc>
+          <w:tcPr>
+            <w:tcW w:w="754" w:type="dxa"/>
+          </w:tcPr>
+          <w:p/>
+        </w:tc>
+        <w:tc>
+          <w:tcPr>
+            <w:tcW w:w="1916" w:type="dxa"/>
+          </w:tcPr>
+          <w:p/>
+        </w:tc>
+      </w:tr>
+      <w:tr>
+        <w:tc>
+          <w:tcPr>
+            <w:tcW w:w="2866" w:type="dxa"/>
+          </w:tcPr>
+          <w:p>
+            <w:r>
+              <w:t>Other conditions to consider</w:t>
+            </w:r>
+          </w:p>
+        </w:tc>
+        <w:tc>
+          <w:tcPr>
+            <w:tcW w:w="3182" w:type="dxa"/>
+          </w:tcPr>
+          <w:p>
+            <w:r>
+              <w:t>10</w:t>
+            </w:r>
+          </w:p>
+        </w:tc>
+        <w:tc>
+          <w:tcPr>
+            <w:tcW w:w="810" w:type="dxa"/>
+          </w:tcPr>
+          <w:p/>
+        </w:tc>
+        <w:tc>
+          <w:tcPr>
+            <w:tcW w:w="754" w:type="dxa"/>
+          </w:tcPr>
+          <w:p/>
+        </w:tc>
+        <w:tc>
+          <w:tcPr>
+            <w:tcW w:w="1916" w:type="dxa"/>
+          </w:tcPr>
+          <w:p/>
+        </w:tc>
+      </w:tr>
+      <w:tr>
+        <w:tc>
+          <w:tcPr>
+            <w:tcW w:w="2866" w:type="dxa"/>
+          </w:tcPr>
+          <w:p/>
+        </w:tc>
+        <w:tc>
+          <w:tcPr>
+            <w:tcW w:w="3182" w:type="dxa"/>
+          </w:tcPr>
+          <w:p/>
+        </w:tc>
+        <w:tc>
+          <w:tcPr>
+            <w:tcW w:w="810" w:type="dxa"/>
+          </w:tcPr>
+          <w:p/>
+        </w:tc>
+        <w:tc>
+          <w:tcPr>
+            <w:tcW w:w="754" w:type="dxa"/>
+          </w:tcPr>
+          <w:p/>
+        </w:tc>
+        <w:tc>
+          <w:tcPr>
+            <w:tcW w:w="1916" w:type="dxa"/>
+          </w:tcPr>
+          <w:p/>
+        </w:tc>
+      </w:tr>
+      <w:tr>
+        <w:tc>
+          <w:tcPr>
+            <w:tcW w:w="2866" w:type="dxa"/>
+          </w:tcPr>
+          <w:p>
+            <w:pPr>
+              <w:rPr>
+                <w:b/>
+              </w:rPr>
+            </w:pPr>
+            <w:r>
+              <w:rPr>
+                <w:b/>
+              </w:rPr>
+              <w:t>Presentation</w:t>
+            </w:r>
+          </w:p>
+        </w:tc>
+        <w:tc>
+          <w:tcPr>
+            <w:tcW w:w="3182" w:type="dxa"/>
+          </w:tcPr>
+          <w:p/>
+        </w:tc>
+        <w:tc>
+          <w:tcPr>
+            <w:tcW w:w="810" w:type="dxa"/>
+          </w:tcPr>
+          <w:p/>
+        </w:tc>
+        <w:tc>
+          <w:tcPr>
+            <w:tcW w:w="754" w:type="dxa"/>
+          </w:tcPr>
+          <w:p/>
+        </w:tc>
+        <w:tc>
+          <w:tcPr>
+            <w:tcW w:w="1916" w:type="dxa"/>
+          </w:tcPr>
+          <w:p/>
+        </w:tc>
+      </w:tr>
+      <w:tr>
+        <w:tc>
+          <w:tcPr>
+            <w:tcW w:w="2866" w:type="dxa"/>
+          </w:tcPr>
+          <w:p>
+            <w:r>
+              <w:t>All group members participate</w:t>
+            </w:r>
+          </w:p>
+        </w:tc>
+        <w:tc>
+          <w:tcPr>
+            <w:tcW w:w="3182" w:type="dxa"/>
+          </w:tcPr>
+          <w:p>
+            <w:r>
+              <w:t>5</w:t>
+            </w:r>
+          </w:p>
+        </w:tc>
+        <w:tc>
+          <w:tcPr>
+            <w:tcW w:w="810" w:type="dxa"/>
+          </w:tcPr>
+          <w:p/>
+        </w:tc>
+        <w:tc>
+          <w:tcPr>
+            <w:tcW w:w="754" w:type="dxa"/>
+          </w:tcPr>
+          <w:p/>
+        </w:tc>
+        <w:tc>
+          <w:tcPr>
+            <w:tcW w:w="1916" w:type="dxa"/>
+          </w:tcPr>
+          <w:p/>
+        </w:tc>
+      </w:tr>
+      <w:tr>
+        <w:tc>
+          <w:tcPr>
+            <w:tcW w:w="2866" w:type="dxa"/>
+          </w:tcPr>
+          <w:p>
+            <w:r>
+              <w:t>Present all parts of the project</w:t>
+            </w:r>
+          </w:p>
+        </w:tc>
+        <w:tc>
+          <w:tcPr>
+            <w:tcW w:w="3182" w:type="dxa"/>
+          </w:tcPr>
+          <w:p>
+            <w:r>
+              <w:t>10</w:t>
+            </w:r>
+          </w:p>
+        </w:tc>
+        <w:tc>
+          <w:tcPr>
+            <w:tcW w:w="810" w:type="dxa"/>
+          </w:tcPr>
+          <w:p/>
+        </w:tc>
+        <w:tc>
+          <w:tcPr>
+            <w:tcW w:w="754" w:type="dxa"/>
+          </w:tcPr>
+          <w:p/>
+        </w:tc>
+        <w:tc>
+          <w:tcPr>
+            <w:tcW w:w="1916" w:type="dxa"/>
+          </w:tcPr>
+          <w:p/>
+        </w:tc>
+      </w:tr>
+      <w:tr>
+        <w:tc>
+          <w:tcPr>
+            <w:tcW w:w="2866" w:type="dxa"/>
+          </w:tcPr>
+          <w:p>
+            <w:r>
+              <w:t>Answer questions from audience</w:t>
+            </w:r>
+          </w:p>
+        </w:tc>
+        <w:tc>
+          <w:tcPr>
+            <w:tcW w:w="3182" w:type="dxa"/>
+          </w:tcPr>
+          <w:p>
+            <w:r>
+              <w:t>5</w:t>
+            </w:r>
+          </w:p>
+        </w:tc>
+        <w:tc>
+          <w:tcPr>
+            <w:tcW w:w="810" w:type="dxa"/>
+          </w:tcPr>
+          <w:p/>
+        </w:tc>
+        <w:tc>
+          <w:tcPr>
+            <w:tcW w:w="754" w:type="dxa"/>
+          </w:tcPr>
+          <w:p/>
+        </w:tc>
+        <w:tc>
+          <w:tcPr>
+            <w:tcW w:w="1916" w:type="dxa"/>
+          </w:tcPr>
+          <w:p/>
+        </w:tc>
+      </w:tr>
+      <w:tr>
+        <w:tc>
+          <w:tcPr>
+            <w:tcW w:w="2866" w:type="dxa"/>
+          </w:tcPr>
+          <w:p/>
+        </w:tc>
+        <w:tc>
+          <w:tcPr>
+            <w:tcW w:w="3182" w:type="dxa"/>
+          </w:tcPr>
+          <w:p/>
+        </w:tc>
+        <w:tc>
+          <w:tcPr>
+            <w:tcW w:w="810" w:type="dxa"/>
+          </w:tcPr>
+          <w:p/>
+        </w:tc>
+        <w:tc>
+          <w:tcPr>
+            <w:tcW w:w="754" w:type="dxa"/>
+          </w:tcPr>
+          <w:p/>
+        </w:tc>
+        <w:tc>
+          <w:tcPr>
+            <w:tcW w:w="1916" w:type="dxa"/>
+          </w:tcPr>
+          <w:p/>
+        </w:tc>
+      </w:tr>
+      <w:tr>
+        <w:tc>
+          <w:tcPr>
+            <w:tcW w:w="2866" w:type="dxa"/>
+          </w:tcPr>
+          <w:p>
+            <w:r>
+              <w:rPr>
+                <w:b/>
+              </w:rPr>
+              <w:t>Total:</w:t>
+            </w:r>
+          </w:p>
+        </w:tc>
+        <w:tc>
+          <w:tcPr>
+            <w:tcW w:w="3182" w:type="dxa"/>
+          </w:tcPr>
+          <w:p>
+            <w:r>
+              <w:t>100</w:t>
+            </w:r>
+          </w:p>
+        </w:tc>
+        <w:tc>
+          <w:tcPr>
+            <w:tcW w:w="810" w:type="dxa"/>
+          </w:tcPr>
+          <w:p/>
+        </w:tc>
+        <w:tc>
+          <w:tcPr>
+            <w:tcW w:w="754" w:type="dxa"/>
+          </w:tcPr>
+          <w:p/>
+        </w:tc>
+        <w:tc>
+          <w:tcPr>
+            <w:tcW w:w="1916" w:type="dxa"/>
+          </w:tcPr>
+          <w:p/>
+        </w:tc>
+      </w:tr>
+    </w:tbl>
+    <w:p>
+      <w:bookmarkStart w:id="0" w:name="_GoBack"/>
+      <w:bookmarkEnd w:id="0"/>
     </w:p>
     <w:sectPr>
       <w:pgSz w:w="12240" w:h="15840"/>
@@ -1471,6 +1952,32 @@
       <w:contextualSpacing/>
     </w:pPr>
   </w:style>
+  <w:style w:type="table" w:styleId="TableGrid">
+    <w:name w:val="Table Grid"/>
+    <w:basedOn w:val="TableNormal"/>
+    <w:uiPriority w:val="59"/>
+    <w:rsid w:val="00737107"/>
+    <w:pPr>
+      <w:spacing w:after="0" w:line="240" w:lineRule="auto"/>
+    </w:pPr>
+    <w:tblPr>
+      <w:tblInd w:w="0" w:type="dxa"/>
+      <w:tblBorders>
+        <w:top w:val="single" w:sz="4" w:space="0" w:color="auto"/>
+        <w:left w:val="single" w:sz="4" w:space="0" w:color="auto"/>
+        <w:bottom w:val="single" w:sz="4" w:space="0" w:color="auto"/>
+        <w:right w:val="single" w:sz="4" w:space="0" w:color="auto"/>
+        <w:insideH w:val="single" w:sz="4" w:space="0" w:color="auto"/>
+        <w:insideV w:val="single" w:sz="4" w:space="0" w:color="auto"/>
+      </w:tblBorders>
+      <w:tblCellMar>
+        <w:top w:w="0" w:type="dxa"/>
+        <w:left w:w="108" w:type="dxa"/>
+        <w:bottom w:w="0" w:type="dxa"/>
+        <w:right w:w="108" w:type="dxa"/>
+      </w:tblCellMar>
+    </w:tblPr>
+  </w:style>
 </w:styles>
 </file>
 
@@ -1671,6 +2178,32 @@
       <w:ind w:left="720"/>
       <w:contextualSpacing/>
     </w:pPr>
+  </w:style>
+  <w:style w:type="table" w:styleId="TableGrid">
+    <w:name w:val="Table Grid"/>
+    <w:basedOn w:val="TableNormal"/>
+    <w:uiPriority w:val="59"/>
+    <w:rsid w:val="00737107"/>
+    <w:pPr>
+      <w:spacing w:after="0" w:line="240" w:lineRule="auto"/>
+    </w:pPr>
+    <w:tblPr>
+      <w:tblInd w:w="0" w:type="dxa"/>
+      <w:tblBorders>
+        <w:top w:val="single" w:sz="4" w:space="0" w:color="auto"/>
+        <w:left w:val="single" w:sz="4" w:space="0" w:color="auto"/>
+        <w:bottom w:val="single" w:sz="4" w:space="0" w:color="auto"/>
+        <w:right w:val="single" w:sz="4" w:space="0" w:color="auto"/>
+        <w:insideH w:val="single" w:sz="4" w:space="0" w:color="auto"/>
+        <w:insideV w:val="single" w:sz="4" w:space="0" w:color="auto"/>
+      </w:tblBorders>
+      <w:tblCellMar>
+        <w:top w:w="0" w:type="dxa"/>
+        <w:left w:w="108" w:type="dxa"/>
+        <w:bottom w:w="0" w:type="dxa"/>
+        <w:right w:w="108" w:type="dxa"/>
+      </w:tblCellMar>
+    </w:tblPr>
   </w:style>
 </w:styles>
 </file>
@@ -1965,7 +2498,7 @@
 </file>
 
 <file path=customXml/itemProps1.xml><?xml version="1.0" encoding="utf-8"?>
-<ds:datastoreItem xmlns:ds="http://schemas.openxmlformats.org/officeDocument/2006/customXml" ds:itemID="{A38126EC-EABE-4BA8-B1C1-42CADC0B90B6}">
+<ds:datastoreItem xmlns:ds="http://schemas.openxmlformats.org/officeDocument/2006/customXml" ds:itemID="{C6FCB4BB-107F-499B-8C52-7C0BC466668C}">
   <ds:schemaRefs>
     <ds:schemaRef ds:uri="http://schemas.openxmlformats.org/officeDocument/2006/bibliography"/>
   </ds:schemaRefs>

</xml_diff>

<commit_message>
Format and Adapt Unit 2 18 - 21
</commit_message>
<xml_diff>
--- a/Unit2/Unit2 18-21.docx
+++ b/Unit2/Unit2 18-21.docx
@@ -5,40 +5,68 @@
     <w:p>
       <w:pPr>
         <w:rPr>
+          <w:rFonts w:ascii="Arial" w:hAnsi="Arial" w:cs="Arial"/>
           <w:b/>
         </w:rPr>
       </w:pPr>
       <w:r>
         <w:rPr>
+          <w:rFonts w:ascii="Arial" w:hAnsi="Arial" w:cs="Arial"/>
           <w:b/>
         </w:rPr>
         <w:t>Instructional Days: 18-21</w:t>
       </w:r>
     </w:p>
     <w:p>
-      <w:r>
-        <w:rPr>
+      <w:pPr>
+        <w:rPr>
+          <w:rFonts w:ascii="Arial" w:hAnsi="Arial" w:cs="Arial"/>
+        </w:rPr>
+      </w:pPr>
+      <w:r>
+        <w:rPr>
+          <w:rFonts w:ascii="Arial" w:hAnsi="Arial" w:cs="Arial"/>
           <w:b/>
         </w:rPr>
         <w:t>Topic Description</w:t>
       </w:r>
       <w:r>
+        <w:rPr>
+          <w:rFonts w:ascii="Arial" w:hAnsi="Arial" w:cs="Arial"/>
+        </w:rPr>
         <w:t xml:space="preserve">: Students work on final unit project. </w:t>
       </w:r>
     </w:p>
     <w:p>
-      <w:r>
-        <w:rPr>
+      <w:pPr>
+        <w:rPr>
+          <w:rFonts w:ascii="Arial" w:hAnsi="Arial" w:cs="Arial"/>
+        </w:rPr>
+      </w:pPr>
+      <w:r>
+        <w:rPr>
+          <w:rFonts w:ascii="Arial" w:hAnsi="Arial" w:cs="Arial"/>
           <w:b/>
         </w:rPr>
         <w:t>Objectives</w:t>
       </w:r>
       <w:r>
+        <w:rPr>
+          <w:rFonts w:ascii="Arial" w:hAnsi="Arial" w:cs="Arial"/>
+        </w:rPr>
         <w:t>:</w:t>
       </w:r>
     </w:p>
     <w:p>
-      <w:r>
+      <w:pPr>
+        <w:rPr>
+          <w:rFonts w:ascii="Arial" w:hAnsi="Arial" w:cs="Arial"/>
+        </w:rPr>
+      </w:pPr>
+      <w:r>
+        <w:rPr>
+          <w:rFonts w:ascii="Arial" w:hAnsi="Arial" w:cs="Arial"/>
+        </w:rPr>
         <w:t>The students will be able to:</w:t>
       </w:r>
     </w:p>
@@ -49,13 +77,29 @@
           <w:ilvl w:val="0"/>
           <w:numId w:val="1"/>
         </w:numPr>
-      </w:pPr>
-      <w:r>
+        <w:rPr>
+          <w:rFonts w:ascii="Arial" w:hAnsi="Arial" w:cs="Arial"/>
+        </w:rPr>
+      </w:pPr>
+      <w:r>
+        <w:rPr>
+          <w:rFonts w:ascii="Arial" w:hAnsi="Arial" w:cs="Arial"/>
+        </w:rPr>
         <w:t xml:space="preserve">Incorporate all unit objectives into the final project. </w:t>
       </w:r>
     </w:p>
     <w:p>
-      <w:r>
+      <w:pPr>
+        <w:rPr>
+          <w:rFonts w:ascii="Arial" w:hAnsi="Arial" w:cs="Arial"/>
+          <w:b/>
+        </w:rPr>
+      </w:pPr>
+      <w:r>
+        <w:rPr>
+          <w:rFonts w:ascii="Arial" w:hAnsi="Arial" w:cs="Arial"/>
+          <w:b/>
+        </w:rPr>
         <w:t>Outline of the Lesson:</w:t>
       </w:r>
     </w:p>
@@ -66,8 +110,14 @@
           <w:ilvl w:val="0"/>
           <w:numId w:val="1"/>
         </w:numPr>
-      </w:pPr>
-      <w:r>
+        <w:rPr>
+          <w:rFonts w:ascii="Arial" w:hAnsi="Arial" w:cs="Arial"/>
+        </w:rPr>
+      </w:pPr>
+      <w:r>
+        <w:rPr>
+          <w:rFonts w:ascii="Arial" w:hAnsi="Arial" w:cs="Arial"/>
+        </w:rPr>
         <w:t xml:space="preserve">Explanation of final project (15 minutes) </w:t>
       </w:r>
     </w:p>
@@ -78,8 +128,14 @@
           <w:ilvl w:val="0"/>
           <w:numId w:val="1"/>
         </w:numPr>
-      </w:pPr>
-      <w:r>
+        <w:rPr>
+          <w:rFonts w:ascii="Arial" w:hAnsi="Arial" w:cs="Arial"/>
+        </w:rPr>
+      </w:pPr>
+      <w:r>
+        <w:rPr>
+          <w:rFonts w:ascii="Arial" w:hAnsi="Arial" w:cs="Arial"/>
+        </w:rPr>
         <w:t xml:space="preserve">Completion of final projects (150 minutes) </w:t>
       </w:r>
     </w:p>
@@ -90,16 +146,34 @@
           <w:ilvl w:val="0"/>
           <w:numId w:val="1"/>
         </w:numPr>
-      </w:pPr>
-      <w:r>
+        <w:rPr>
+          <w:rFonts w:ascii="Arial" w:hAnsi="Arial" w:cs="Arial"/>
+        </w:rPr>
+      </w:pPr>
+      <w:r>
+        <w:rPr>
+          <w:rFonts w:ascii="Arial" w:hAnsi="Arial" w:cs="Arial"/>
+        </w:rPr>
         <w:t xml:space="preserve">Presentations of final projects (55 minutes) </w:t>
       </w:r>
     </w:p>
     <w:p>
-      <w:r>
+      <w:pPr>
+        <w:rPr>
+          <w:rFonts w:ascii="Arial" w:hAnsi="Arial" w:cs="Arial"/>
+          <w:b/>
+        </w:rPr>
+      </w:pPr>
+      <w:bookmarkStart w:id="0" w:name="_GoBack"/>
+      <w:r>
+        <w:rPr>
+          <w:rFonts w:ascii="Arial" w:hAnsi="Arial" w:cs="Arial"/>
+          <w:b/>
+        </w:rPr>
         <w:t xml:space="preserve">Student Activities: </w:t>
       </w:r>
     </w:p>
+    <w:bookmarkEnd w:id="0"/>
     <w:p>
       <w:pPr>
         <w:pStyle w:val="ListParagraph"/>
@@ -107,8 +181,14 @@
           <w:ilvl w:val="0"/>
           <w:numId w:val="2"/>
         </w:numPr>
-      </w:pPr>
-      <w:r>
+        <w:rPr>
+          <w:rFonts w:ascii="Arial" w:hAnsi="Arial" w:cs="Arial"/>
+        </w:rPr>
+      </w:pPr>
+      <w:r>
+        <w:rPr>
+          <w:rFonts w:ascii="Arial" w:hAnsi="Arial" w:cs="Arial"/>
+        </w:rPr>
         <w:t xml:space="preserve">Groups work on final projects. </w:t>
       </w:r>
     </w:p>
@@ -119,23 +199,42 @@
           <w:ilvl w:val="0"/>
           <w:numId w:val="1"/>
         </w:numPr>
-      </w:pPr>
-      <w:r>
+        <w:rPr>
+          <w:rFonts w:ascii="Arial" w:hAnsi="Arial" w:cs="Arial"/>
+        </w:rPr>
+      </w:pPr>
+      <w:r>
+        <w:rPr>
+          <w:rFonts w:ascii="Arial" w:hAnsi="Arial" w:cs="Arial"/>
+        </w:rPr>
         <w:t xml:space="preserve">Groups present final projects. </w:t>
       </w:r>
     </w:p>
-    <w:p/>
+    <w:p>
+      <w:pPr>
+        <w:rPr>
+          <w:rFonts w:ascii="Arial" w:hAnsi="Arial" w:cs="Arial"/>
+        </w:rPr>
+      </w:pPr>
+    </w:p>
     <w:p>
       <w:pPr>
         <w:ind w:left="360"/>
-      </w:pPr>
-      <w:r>
-        <w:rPr>
+        <w:rPr>
+          <w:rFonts w:ascii="Arial" w:hAnsi="Arial" w:cs="Arial"/>
+        </w:rPr>
+      </w:pPr>
+      <w:r>
+        <w:rPr>
+          <w:rFonts w:ascii="Arial" w:hAnsi="Arial" w:cs="Arial"/>
           <w:b/>
         </w:rPr>
         <w:t>Teaching/Learning Strategies</w:t>
       </w:r>
       <w:r>
+        <w:rPr>
+          <w:rFonts w:ascii="Arial" w:hAnsi="Arial" w:cs="Arial"/>
+        </w:rPr>
         <w:t xml:space="preserve">: </w:t>
       </w:r>
     </w:p>
@@ -146,8 +245,14 @@
           <w:ilvl w:val="0"/>
           <w:numId w:val="1"/>
         </w:numPr>
-      </w:pPr>
-      <w:r>
+        <w:rPr>
+          <w:rFonts w:ascii="Arial" w:hAnsi="Arial" w:cs="Arial"/>
+        </w:rPr>
+      </w:pPr>
+      <w:r>
+        <w:rPr>
+          <w:rFonts w:ascii="Arial" w:hAnsi="Arial" w:cs="Arial"/>
+        </w:rPr>
         <w:t xml:space="preserve">Complete Muddy City activity if necessary. </w:t>
       </w:r>
     </w:p>
@@ -158,8 +263,14 @@
           <w:ilvl w:val="0"/>
           <w:numId w:val="1"/>
         </w:numPr>
-      </w:pPr>
-      <w:r>
+        <w:rPr>
+          <w:rFonts w:ascii="Arial" w:hAnsi="Arial" w:cs="Arial"/>
+        </w:rPr>
+      </w:pPr>
+      <w:r>
+        <w:rPr>
+          <w:rFonts w:ascii="Arial" w:hAnsi="Arial" w:cs="Arial"/>
+        </w:rPr>
         <w:t xml:space="preserve">Explanation of final project </w:t>
       </w:r>
     </w:p>
@@ -171,8 +282,14 @@
           <w:numId w:val="1"/>
         </w:numPr>
         <w:ind w:left="1440" w:hanging="360"/>
-      </w:pPr>
-      <w:r>
+        <w:rPr>
+          <w:rFonts w:ascii="Arial" w:hAnsi="Arial" w:cs="Arial"/>
+        </w:rPr>
+      </w:pPr>
+      <w:r>
+        <w:rPr>
+          <w:rFonts w:ascii="Arial" w:hAnsi="Arial" w:cs="Arial"/>
+        </w:rPr>
         <w:t>Distribute final project explanation.</w:t>
       </w:r>
     </w:p>
@@ -184,8 +301,14 @@
           <w:numId w:val="1"/>
         </w:numPr>
         <w:ind w:left="1440" w:hanging="360"/>
-      </w:pPr>
-      <w:r>
+        <w:rPr>
+          <w:rFonts w:ascii="Arial" w:hAnsi="Arial" w:cs="Arial"/>
+        </w:rPr>
+      </w:pPr>
+      <w:r>
+        <w:rPr>
+          <w:rFonts w:ascii="Arial" w:hAnsi="Arial" w:cs="Arial"/>
+        </w:rPr>
         <w:t>Note: You may wish to modify the scenario of the problem to address student interests and abilities. Another possible example might be a variation on finding the cheapest route between locations based on the price of gasoline. This could be in the context of a family vacation, carpool routes, running errands, etc.</w:t>
       </w:r>
     </w:p>
@@ -197,8 +320,14 @@
           <w:numId w:val="1"/>
         </w:numPr>
         <w:ind w:left="1440" w:hanging="360"/>
-      </w:pPr>
-      <w:r>
+        <w:rPr>
+          <w:rFonts w:ascii="Arial" w:hAnsi="Arial" w:cs="Arial"/>
+        </w:rPr>
+      </w:pPr>
+      <w:r>
+        <w:rPr>
+          <w:rFonts w:ascii="Arial" w:hAnsi="Arial" w:cs="Arial"/>
+        </w:rPr>
         <w:t xml:space="preserve">Divide students into groups of 3-4. </w:t>
       </w:r>
     </w:p>
@@ -209,8 +338,14 @@
           <w:ilvl w:val="0"/>
           <w:numId w:val="1"/>
         </w:numPr>
-      </w:pPr>
-      <w:r>
+        <w:rPr>
+          <w:rFonts w:ascii="Arial" w:hAnsi="Arial" w:cs="Arial"/>
+        </w:rPr>
+      </w:pPr>
+      <w:r>
+        <w:rPr>
+          <w:rFonts w:ascii="Arial" w:hAnsi="Arial" w:cs="Arial"/>
+        </w:rPr>
         <w:t>Completion of final projects</w:t>
       </w:r>
     </w:p>
@@ -222,8 +357,14 @@
           <w:numId w:val="1"/>
         </w:numPr>
         <w:ind w:left="1440" w:hanging="360"/>
-      </w:pPr>
-      <w:r>
+        <w:rPr>
+          <w:rFonts w:ascii="Arial" w:hAnsi="Arial" w:cs="Arial"/>
+        </w:rPr>
+      </w:pPr>
+      <w:r>
+        <w:rPr>
+          <w:rFonts w:ascii="Arial" w:hAnsi="Arial" w:cs="Arial"/>
+        </w:rPr>
         <w:t xml:space="preserve">Monitor student work, answering questions as necessary. </w:t>
       </w:r>
     </w:p>
@@ -234,8 +375,14 @@
           <w:ilvl w:val="0"/>
           <w:numId w:val="1"/>
         </w:numPr>
-      </w:pPr>
-      <w:r>
+        <w:rPr>
+          <w:rFonts w:ascii="Arial" w:hAnsi="Arial" w:cs="Arial"/>
+        </w:rPr>
+      </w:pPr>
+      <w:r>
+        <w:rPr>
+          <w:rFonts w:ascii="Arial" w:hAnsi="Arial" w:cs="Arial"/>
+        </w:rPr>
         <w:t>Presentations of final projects</w:t>
       </w:r>
     </w:p>
@@ -247,8 +394,14 @@
           <w:numId w:val="1"/>
         </w:numPr>
         <w:ind w:left="1440" w:hanging="360"/>
-      </w:pPr>
-      <w:r>
+        <w:rPr>
+          <w:rFonts w:ascii="Arial" w:hAnsi="Arial" w:cs="Arial"/>
+        </w:rPr>
+      </w:pPr>
+      <w:r>
+        <w:rPr>
+          <w:rFonts w:ascii="Arial" w:hAnsi="Arial" w:cs="Arial"/>
+        </w:rPr>
         <w:t xml:space="preserve">Have each group present the information in their final project. </w:t>
       </w:r>
     </w:p>
@@ -260,19 +413,34 @@
           <w:numId w:val="1"/>
         </w:numPr>
         <w:ind w:left="1440" w:hanging="360"/>
-      </w:pPr>
-      <w:r>
+        <w:rPr>
+          <w:rFonts w:ascii="Arial" w:hAnsi="Arial" w:cs="Arial"/>
+        </w:rPr>
+      </w:pPr>
+      <w:r>
+        <w:rPr>
+          <w:rFonts w:ascii="Arial" w:hAnsi="Arial" w:cs="Arial"/>
+        </w:rPr>
         <w:t>Groups respond to questions from other students and teacher.</w:t>
       </w:r>
     </w:p>
     <w:p>
-      <w:r>
-        <w:rPr>
+      <w:pPr>
+        <w:rPr>
+          <w:rFonts w:ascii="Arial" w:hAnsi="Arial" w:cs="Arial"/>
+        </w:rPr>
+      </w:pPr>
+      <w:r>
+        <w:rPr>
+          <w:rFonts w:ascii="Arial" w:hAnsi="Arial" w:cs="Arial"/>
           <w:b/>
         </w:rPr>
         <w:t>Resources</w:t>
       </w:r>
       <w:r>
+        <w:rPr>
+          <w:rFonts w:ascii="Arial" w:hAnsi="Arial" w:cs="Arial"/>
+        </w:rPr>
         <w:t>:</w:t>
       </w:r>
     </w:p>
@@ -283,8 +451,14 @@
           <w:ilvl w:val="0"/>
           <w:numId w:val="3"/>
         </w:numPr>
-      </w:pPr>
-      <w:r>
+        <w:rPr>
+          <w:rFonts w:ascii="Arial" w:hAnsi="Arial" w:cs="Arial"/>
+        </w:rPr>
+      </w:pPr>
+      <w:r>
+        <w:rPr>
+          <w:rFonts w:ascii="Arial" w:hAnsi="Arial" w:cs="Arial"/>
+        </w:rPr>
         <w:t xml:space="preserve">Mapping website such as www.maps.google.com </w:t>
       </w:r>
     </w:p>
@@ -295,22 +469,40 @@
           <w:ilvl w:val="0"/>
           <w:numId w:val="3"/>
         </w:numPr>
-      </w:pPr>
-      <w:r>
+        <w:rPr>
+          <w:rFonts w:ascii="Arial" w:hAnsi="Arial" w:cs="Arial"/>
+        </w:rPr>
+      </w:pPr>
+      <w:r>
+        <w:rPr>
+          <w:rFonts w:ascii="Arial" w:hAnsi="Arial" w:cs="Arial"/>
+        </w:rPr>
         <w:t>Final Project (This project is ada</w:t>
       </w:r>
       <w:r>
+        <w:rPr>
+          <w:rFonts w:ascii="Arial" w:hAnsi="Arial" w:cs="Arial"/>
+        </w:rPr>
         <w:t xml:space="preserve">pted from </w:t>
       </w:r>
       <w:proofErr w:type="spellStart"/>
       <w:r>
+        <w:rPr>
+          <w:rFonts w:ascii="Arial" w:hAnsi="Arial" w:cs="Arial"/>
+        </w:rPr>
         <w:t>MathmaniaCS</w:t>
       </w:r>
       <w:proofErr w:type="spellEnd"/>
       <w:r>
+        <w:rPr>
+          <w:rFonts w:ascii="Arial" w:hAnsi="Arial" w:cs="Arial"/>
+        </w:rPr>
         <w:t xml:space="preserve"> Lesson 13 </w:t>
       </w:r>
       <w:r>
+        <w:rPr>
+          <w:rFonts w:ascii="Arial" w:hAnsi="Arial" w:cs="Arial"/>
+        </w:rPr>
         <w:t xml:space="preserve">(http://www.mathmaniacs.org/lessons ) </w:t>
       </w:r>
     </w:p>
@@ -321,161 +513,336 @@
           <w:ilvl w:val="0"/>
           <w:numId w:val="3"/>
         </w:numPr>
-      </w:pPr>
-      <w:r>
+        <w:rPr>
+          <w:rFonts w:ascii="Arial" w:hAnsi="Arial" w:cs="Arial"/>
+        </w:rPr>
+      </w:pPr>
+      <w:r>
+        <w:rPr>
+          <w:rFonts w:ascii="Arial" w:hAnsi="Arial" w:cs="Arial"/>
+        </w:rPr>
         <w:t xml:space="preserve">Final Project Sample Rubric </w:t>
       </w:r>
     </w:p>
     <w:p>
       <w:pPr>
         <w:rPr>
+          <w:rFonts w:ascii="Arial" w:hAnsi="Arial" w:cs="Arial"/>
           <w:b/>
         </w:rPr>
       </w:pPr>
       <w:r>
         <w:rPr>
+          <w:rFonts w:ascii="Arial" w:hAnsi="Arial" w:cs="Arial"/>
           <w:b/>
         </w:rPr>
+        <w:t>Final Project</w:t>
+      </w:r>
+    </w:p>
+    <w:p>
+      <w:pPr>
+        <w:rPr>
+          <w:rFonts w:ascii="Arial" w:hAnsi="Arial" w:cs="Arial"/>
+        </w:rPr>
+      </w:pPr>
+      <w:r>
+        <w:rPr>
+          <w:rFonts w:ascii="Arial" w:hAnsi="Arial" w:cs="Arial"/>
+        </w:rPr>
         <w:lastRenderedPageBreak/>
-        <w:t>Final Project</w:t>
-      </w:r>
-    </w:p>
-    <w:p>
-      <w:r>
         <w:t>For this project you will use the data you have been collecting about your activities after school. Each group member should determine the day on which they visited the most locations after school and what those locations were.</w:t>
       </w:r>
     </w:p>
-    <w:p/>
-    <w:p>
-      <w:r>
+    <w:p>
+      <w:pPr>
+        <w:rPr>
+          <w:rFonts w:ascii="Arial" w:hAnsi="Arial" w:cs="Arial"/>
+        </w:rPr>
+      </w:pPr>
+    </w:p>
+    <w:p>
+      <w:pPr>
+        <w:rPr>
+          <w:rFonts w:ascii="Arial" w:hAnsi="Arial" w:cs="Arial"/>
+        </w:rPr>
+      </w:pPr>
+      <w:r>
+        <w:rPr>
+          <w:rFonts w:ascii="Arial" w:hAnsi="Arial" w:cs="Arial"/>
+        </w:rPr>
         <w:t>Scenario:</w:t>
       </w:r>
     </w:p>
     <w:p>
-      <w:r>
+      <w:pPr>
+        <w:rPr>
+          <w:rFonts w:ascii="Arial" w:hAnsi="Arial" w:cs="Arial"/>
+        </w:rPr>
+      </w:pPr>
+      <w:r>
+        <w:rPr>
+          <w:rFonts w:ascii="Arial" w:hAnsi="Arial" w:cs="Arial"/>
+        </w:rPr>
         <w:t>Assume that for one day you need to carpool with the other members of the group in order to get to all of the locations you each identified on the day you visited the most different locations. Determine the shortest route in terms of miles and then determine the shortest route in terms of time. Are these the same? Why or why not? What other conditions might you want to consider? (Your data may give you some ideas.)</w:t>
       </w:r>
     </w:p>
     <w:p>
-      <w:r>
+      <w:pPr>
+        <w:rPr>
+          <w:rFonts w:ascii="Arial" w:hAnsi="Arial" w:cs="Arial"/>
+        </w:rPr>
+      </w:pPr>
+      <w:r>
+        <w:rPr>
+          <w:rFonts w:ascii="Arial" w:hAnsi="Arial" w:cs="Arial"/>
+        </w:rPr>
         <w:t>You will need to use a map in order to calculate the distances. The data you collected has the times. Your presentation can be given as a poster, a PowerPoint, a video or other pre-approved product.</w:t>
       </w:r>
     </w:p>
-    <w:p/>
-    <w:p>
-      <w:r>
+    <w:p>
+      <w:pPr>
+        <w:rPr>
+          <w:rFonts w:ascii="Arial" w:hAnsi="Arial" w:cs="Arial"/>
+        </w:rPr>
+      </w:pPr>
+    </w:p>
+    <w:p>
+      <w:pPr>
+        <w:rPr>
+          <w:rFonts w:ascii="Arial" w:hAnsi="Arial" w:cs="Arial"/>
+        </w:rPr>
+      </w:pPr>
+      <w:r>
+        <w:rPr>
+          <w:rFonts w:ascii="Arial" w:hAnsi="Arial" w:cs="Arial"/>
+        </w:rPr>
         <w:t>Your presentation should include:</w:t>
       </w:r>
     </w:p>
     <w:p>
-      <w:r>
+      <w:pPr>
+        <w:rPr>
+          <w:rFonts w:ascii="Arial" w:hAnsi="Arial" w:cs="Arial"/>
+        </w:rPr>
+      </w:pPr>
+      <w:r>
+        <w:rPr>
+          <w:rFonts w:ascii="Arial" w:hAnsi="Arial" w:cs="Arial"/>
+        </w:rPr>
         <w:tab/>
         <w:t>•</w:t>
       </w:r>
       <w:r>
+        <w:rPr>
+          <w:rFonts w:ascii="Arial" w:hAnsi="Arial" w:cs="Arial"/>
+        </w:rPr>
         <w:tab/>
         <w:t xml:space="preserve">The names of people in your group </w:t>
       </w:r>
     </w:p>
     <w:p>
-      <w:r>
+      <w:pPr>
+        <w:rPr>
+          <w:rFonts w:ascii="Arial" w:hAnsi="Arial" w:cs="Arial"/>
+        </w:rPr>
+      </w:pPr>
+      <w:r>
+        <w:rPr>
+          <w:rFonts w:ascii="Arial" w:hAnsi="Arial" w:cs="Arial"/>
+        </w:rPr>
         <w:tab/>
         <w:t>•</w:t>
       </w:r>
       <w:r>
+        <w:rPr>
+          <w:rFonts w:ascii="Arial" w:hAnsi="Arial" w:cs="Arial"/>
+        </w:rPr>
         <w:tab/>
         <w:t xml:space="preserve">A picture (graph) or other way of representing all the locations with all roads between them </w:t>
       </w:r>
       <w:r>
+        <w:rPr>
+          <w:rFonts w:ascii="Arial" w:hAnsi="Arial" w:cs="Arial"/>
+        </w:rPr>
         <w:t>labelled</w:t>
       </w:r>
       <w:r>
+        <w:rPr>
+          <w:rFonts w:ascii="Arial" w:hAnsi="Arial" w:cs="Arial"/>
+        </w:rPr>
         <w:t xml:space="preserve"> with mileages and times </w:t>
       </w:r>
     </w:p>
     <w:p>
-      <w:r>
+      <w:pPr>
+        <w:rPr>
+          <w:rFonts w:ascii="Arial" w:hAnsi="Arial" w:cs="Arial"/>
+        </w:rPr>
+      </w:pPr>
+      <w:r>
+        <w:rPr>
+          <w:rFonts w:ascii="Arial" w:hAnsi="Arial" w:cs="Arial"/>
+        </w:rPr>
         <w:tab/>
         <w:t>•</w:t>
       </w:r>
       <w:r>
+        <w:rPr>
+          <w:rFonts w:ascii="Arial" w:hAnsi="Arial" w:cs="Arial"/>
+        </w:rPr>
         <w:tab/>
         <w:t xml:space="preserve">A detailed plan of your solution </w:t>
       </w:r>
     </w:p>
     <w:p>
-      <w:r>
+      <w:pPr>
+        <w:rPr>
+          <w:rFonts w:ascii="Arial" w:hAnsi="Arial" w:cs="Arial"/>
+        </w:rPr>
+      </w:pPr>
+      <w:r>
+        <w:rPr>
+          <w:rFonts w:ascii="Arial" w:hAnsi="Arial" w:cs="Arial"/>
+        </w:rPr>
         <w:tab/>
         <w:t>•</w:t>
       </w:r>
       <w:r>
+        <w:rPr>
+          <w:rFonts w:ascii="Arial" w:hAnsi="Arial" w:cs="Arial"/>
+        </w:rPr>
         <w:tab/>
         <w:t xml:space="preserve">A written explanation of the strategies you used to find the shortest route </w:t>
       </w:r>
     </w:p>
     <w:p>
-      <w:r>
+      <w:pPr>
+        <w:rPr>
+          <w:rFonts w:ascii="Arial" w:hAnsi="Arial" w:cs="Arial"/>
+        </w:rPr>
+      </w:pPr>
+      <w:r>
+        <w:rPr>
+          <w:rFonts w:ascii="Arial" w:hAnsi="Arial" w:cs="Arial"/>
+        </w:rPr>
         <w:tab/>
         <w:t>•</w:t>
       </w:r>
       <w:r>
+        <w:rPr>
+          <w:rFonts w:ascii="Arial" w:hAnsi="Arial" w:cs="Arial"/>
+        </w:rPr>
         <w:tab/>
         <w:t>The solution on the graph and the total number of miles</w:t>
       </w:r>
     </w:p>
     <w:p>
-      <w:r>
+      <w:pPr>
+        <w:rPr>
+          <w:rFonts w:ascii="Arial" w:hAnsi="Arial" w:cs="Arial"/>
+        </w:rPr>
+      </w:pPr>
+      <w:r>
+        <w:rPr>
+          <w:rFonts w:ascii="Arial" w:hAnsi="Arial" w:cs="Arial"/>
+        </w:rPr>
         <w:tab/>
         <w:t>•</w:t>
       </w:r>
       <w:r>
+        <w:rPr>
+          <w:rFonts w:ascii="Arial" w:hAnsi="Arial" w:cs="Arial"/>
+        </w:rPr>
         <w:tab/>
         <w:t>A written explanation of the strategies you used to find the least amount of time</w:t>
       </w:r>
     </w:p>
     <w:p>
-      <w:r>
+      <w:pPr>
+        <w:rPr>
+          <w:rFonts w:ascii="Arial" w:hAnsi="Arial" w:cs="Arial"/>
+        </w:rPr>
+      </w:pPr>
+      <w:r>
+        <w:rPr>
+          <w:rFonts w:ascii="Arial" w:hAnsi="Arial" w:cs="Arial"/>
+        </w:rPr>
         <w:tab/>
         <w:t>•</w:t>
       </w:r>
       <w:r>
+        <w:rPr>
+          <w:rFonts w:ascii="Arial" w:hAnsi="Arial" w:cs="Arial"/>
+        </w:rPr>
         <w:tab/>
         <w:t>The solution on the graph and the total time</w:t>
       </w:r>
     </w:p>
     <w:p>
-      <w:r>
+      <w:pPr>
+        <w:rPr>
+          <w:rFonts w:ascii="Arial" w:hAnsi="Arial" w:cs="Arial"/>
+        </w:rPr>
+      </w:pPr>
+      <w:r>
+        <w:rPr>
+          <w:rFonts w:ascii="Arial" w:hAnsi="Arial" w:cs="Arial"/>
+        </w:rPr>
         <w:tab/>
         <w:t>•</w:t>
       </w:r>
       <w:r>
+        <w:rPr>
+          <w:rFonts w:ascii="Arial" w:hAnsi="Arial" w:cs="Arial"/>
+        </w:rPr>
         <w:tab/>
         <w:t xml:space="preserve">Why the shortest routes are the same or why not </w:t>
       </w:r>
     </w:p>
     <w:p>
-      <w:r>
+      <w:pPr>
+        <w:rPr>
+          <w:rFonts w:ascii="Arial" w:hAnsi="Arial" w:cs="Arial"/>
+        </w:rPr>
+      </w:pPr>
+      <w:r>
+        <w:rPr>
+          <w:rFonts w:ascii="Arial" w:hAnsi="Arial" w:cs="Arial"/>
+        </w:rPr>
         <w:tab/>
         <w:t>•</w:t>
       </w:r>
       <w:r>
+        <w:rPr>
+          <w:rFonts w:ascii="Arial" w:hAnsi="Arial" w:cs="Arial"/>
+        </w:rPr>
         <w:tab/>
         <w:t xml:space="preserve">Other conditions you might want to consider and what data gave you the idea </w:t>
       </w:r>
     </w:p>
     <w:p>
-      <w:r>
+      <w:pPr>
+        <w:rPr>
+          <w:rFonts w:ascii="Arial" w:hAnsi="Arial" w:cs="Arial"/>
+        </w:rPr>
+      </w:pPr>
+      <w:r>
+        <w:rPr>
+          <w:rFonts w:ascii="Arial" w:hAnsi="Arial" w:cs="Arial"/>
+        </w:rPr>
         <w:br w:type="page"/>
       </w:r>
     </w:p>
     <w:p>
       <w:pPr>
         <w:rPr>
+          <w:rFonts w:ascii="Arial" w:hAnsi="Arial" w:cs="Arial"/>
           <w:b/>
         </w:rPr>
       </w:pPr>
       <w:r>
         <w:rPr>
+          <w:rFonts w:ascii="Arial" w:hAnsi="Arial" w:cs="Arial"/>
           <w:b/>
         </w:rPr>
         <w:lastRenderedPageBreak/>
@@ -483,20 +850,47 @@
       </w:r>
     </w:p>
     <w:p>
-      <w:r>
+      <w:pPr>
+        <w:rPr>
+          <w:rFonts w:ascii="Arial" w:hAnsi="Arial" w:cs="Arial"/>
+        </w:rPr>
+      </w:pPr>
+      <w:r>
+        <w:rPr>
+          <w:rFonts w:ascii="Arial" w:hAnsi="Arial" w:cs="Arial"/>
+        </w:rPr>
         <w:t xml:space="preserve">Group Members Names: (up to 4) </w:t>
       </w:r>
     </w:p>
     <w:p>
-      <w:r>
+      <w:pPr>
+        <w:rPr>
+          <w:rFonts w:ascii="Arial" w:hAnsi="Arial" w:cs="Arial"/>
+        </w:rPr>
+      </w:pPr>
+      <w:r>
+        <w:rPr>
+          <w:rFonts w:ascii="Arial" w:hAnsi="Arial" w:cs="Arial"/>
+        </w:rPr>
         <w:t xml:space="preserve">_______________________ </w:t>
       </w:r>
       <w:r>
+        <w:rPr>
+          <w:rFonts w:ascii="Arial" w:hAnsi="Arial" w:cs="Arial"/>
+        </w:rPr>
         <w:t>________________________</w:t>
       </w:r>
     </w:p>
     <w:p>
-      <w:r>
+      <w:pPr>
+        <w:rPr>
+          <w:rFonts w:ascii="Arial" w:hAnsi="Arial" w:cs="Arial"/>
+        </w:rPr>
+      </w:pPr>
+      <w:r>
+        <w:rPr>
+          <w:rFonts w:ascii="Arial" w:hAnsi="Arial" w:cs="Arial"/>
+        </w:rPr>
         <w:t>_______________________ _______________________</w:t>
       </w:r>
     </w:p>
@@ -521,11 +915,13 @@
           <w:p>
             <w:pPr>
               <w:rPr>
+                <w:rFonts w:ascii="Arial" w:hAnsi="Arial" w:cs="Arial"/>
                 <w:b/>
               </w:rPr>
             </w:pPr>
             <w:r>
               <w:rPr>
+                <w:rFonts w:ascii="Arial" w:hAnsi="Arial" w:cs="Arial"/>
                 <w:b/>
               </w:rPr>
               <w:t>Do you have?</w:t>
@@ -539,11 +935,13 @@
           <w:p>
             <w:pPr>
               <w:rPr>
+                <w:rFonts w:ascii="Arial" w:hAnsi="Arial" w:cs="Arial"/>
                 <w:b/>
               </w:rPr>
             </w:pPr>
             <w:r>
               <w:rPr>
+                <w:rFonts w:ascii="Arial" w:hAnsi="Arial" w:cs="Arial"/>
                 <w:b/>
               </w:rPr>
               <w:t>Points Possible</w:t>
@@ -557,11 +955,13 @@
           <w:p>
             <w:pPr>
               <w:rPr>
+                <w:rFonts w:ascii="Arial" w:hAnsi="Arial" w:cs="Arial"/>
                 <w:b/>
               </w:rPr>
             </w:pPr>
             <w:r>
               <w:rPr>
+                <w:rFonts w:ascii="Arial" w:hAnsi="Arial" w:cs="Arial"/>
                 <w:b/>
               </w:rPr>
               <w:t>Yes</w:t>
@@ -575,11 +975,13 @@
           <w:p>
             <w:pPr>
               <w:rPr>
+                <w:rFonts w:ascii="Arial" w:hAnsi="Arial" w:cs="Arial"/>
                 <w:b/>
               </w:rPr>
             </w:pPr>
             <w:r>
               <w:rPr>
+                <w:rFonts w:ascii="Arial" w:hAnsi="Arial" w:cs="Arial"/>
                 <w:b/>
               </w:rPr>
               <w:t>No</w:t>
@@ -593,11 +995,13 @@
           <w:p>
             <w:pPr>
               <w:rPr>
+                <w:rFonts w:ascii="Arial" w:hAnsi="Arial" w:cs="Arial"/>
                 <w:b/>
               </w:rPr>
             </w:pPr>
             <w:r>
               <w:rPr>
+                <w:rFonts w:ascii="Arial" w:hAnsi="Arial" w:cs="Arial"/>
                 <w:b/>
               </w:rPr>
               <w:t>Points Earned</w:t>
@@ -613,11 +1017,13 @@
           <w:p>
             <w:pPr>
               <w:rPr>
+                <w:rFonts w:ascii="Arial" w:hAnsi="Arial" w:cs="Arial"/>
                 <w:b/>
               </w:rPr>
             </w:pPr>
             <w:r>
               <w:rPr>
+                <w:rFonts w:ascii="Arial" w:hAnsi="Arial" w:cs="Arial"/>
                 <w:b/>
               </w:rPr>
               <w:t>Detailed Plans</w:t>
@@ -628,25 +1034,49 @@
           <w:tcPr>
             <w:tcW w:w="3182" w:type="dxa"/>
           </w:tcPr>
-          <w:p/>
+          <w:p>
+            <w:pPr>
+              <w:rPr>
+                <w:rFonts w:ascii="Arial" w:hAnsi="Arial" w:cs="Arial"/>
+              </w:rPr>
+            </w:pPr>
+          </w:p>
         </w:tc>
         <w:tc>
           <w:tcPr>
             <w:tcW w:w="810" w:type="dxa"/>
           </w:tcPr>
-          <w:p/>
+          <w:p>
+            <w:pPr>
+              <w:rPr>
+                <w:rFonts w:ascii="Arial" w:hAnsi="Arial" w:cs="Arial"/>
+              </w:rPr>
+            </w:pPr>
+          </w:p>
         </w:tc>
         <w:tc>
           <w:tcPr>
             <w:tcW w:w="754" w:type="dxa"/>
           </w:tcPr>
-          <w:p/>
+          <w:p>
+            <w:pPr>
+              <w:rPr>
+                <w:rFonts w:ascii="Arial" w:hAnsi="Arial" w:cs="Arial"/>
+              </w:rPr>
+            </w:pPr>
+          </w:p>
         </w:tc>
         <w:tc>
           <w:tcPr>
             <w:tcW w:w="1916" w:type="dxa"/>
           </w:tcPr>
-          <w:p/>
+          <w:p>
+            <w:pPr>
+              <w:rPr>
+                <w:rFonts w:ascii="Arial" w:hAnsi="Arial" w:cs="Arial"/>
+              </w:rPr>
+            </w:pPr>
+          </w:p>
         </w:tc>
       </w:tr>
       <w:tr>
@@ -655,7 +1085,15 @@
             <w:tcW w:w="2866" w:type="dxa"/>
           </w:tcPr>
           <w:p>
+            <w:pPr>
+              <w:rPr>
+                <w:rFonts w:ascii="Arial" w:hAnsi="Arial" w:cs="Arial"/>
+              </w:rPr>
+            </w:pPr>
             <w:r>
+              <w:rPr>
+                <w:rFonts w:ascii="Arial" w:hAnsi="Arial" w:cs="Arial"/>
+              </w:rPr>
               <w:t>Overall plan to solve the problem (Explanation of strategies)</w:t>
             </w:r>
           </w:p>
@@ -665,7 +1103,15 @@
             <w:tcW w:w="3182" w:type="dxa"/>
           </w:tcPr>
           <w:p>
+            <w:pPr>
+              <w:rPr>
+                <w:rFonts w:ascii="Arial" w:hAnsi="Arial" w:cs="Arial"/>
+              </w:rPr>
+            </w:pPr>
             <w:r>
+              <w:rPr>
+                <w:rFonts w:ascii="Arial" w:hAnsi="Arial" w:cs="Arial"/>
+              </w:rPr>
               <w:t>10</w:t>
             </w:r>
           </w:p>
@@ -674,19 +1120,37 @@
           <w:tcPr>
             <w:tcW w:w="810" w:type="dxa"/>
           </w:tcPr>
-          <w:p/>
+          <w:p>
+            <w:pPr>
+              <w:rPr>
+                <w:rFonts w:ascii="Arial" w:hAnsi="Arial" w:cs="Arial"/>
+              </w:rPr>
+            </w:pPr>
+          </w:p>
         </w:tc>
         <w:tc>
           <w:tcPr>
             <w:tcW w:w="754" w:type="dxa"/>
           </w:tcPr>
-          <w:p/>
+          <w:p>
+            <w:pPr>
+              <w:rPr>
+                <w:rFonts w:ascii="Arial" w:hAnsi="Arial" w:cs="Arial"/>
+              </w:rPr>
+            </w:pPr>
+          </w:p>
         </w:tc>
         <w:tc>
           <w:tcPr>
             <w:tcW w:w="1916" w:type="dxa"/>
           </w:tcPr>
-          <w:p/>
+          <w:p>
+            <w:pPr>
+              <w:rPr>
+                <w:rFonts w:ascii="Arial" w:hAnsi="Arial" w:cs="Arial"/>
+              </w:rPr>
+            </w:pPr>
+          </w:p>
         </w:tc>
       </w:tr>
       <w:tr>
@@ -695,7 +1159,15 @@
             <w:tcW w:w="2866" w:type="dxa"/>
           </w:tcPr>
           <w:p>
+            <w:pPr>
+              <w:rPr>
+                <w:rFonts w:ascii="Arial" w:hAnsi="Arial" w:cs="Arial"/>
+              </w:rPr>
+            </w:pPr>
             <w:r>
+              <w:rPr>
+                <w:rFonts w:ascii="Arial" w:hAnsi="Arial" w:cs="Arial"/>
+              </w:rPr>
               <w:t>Data Journal for each group member</w:t>
             </w:r>
           </w:p>
@@ -705,7 +1177,15 @@
             <w:tcW w:w="3182" w:type="dxa"/>
           </w:tcPr>
           <w:p>
+            <w:pPr>
+              <w:rPr>
+                <w:rFonts w:ascii="Arial" w:hAnsi="Arial" w:cs="Arial"/>
+              </w:rPr>
+            </w:pPr>
             <w:r>
+              <w:rPr>
+                <w:rFonts w:ascii="Arial" w:hAnsi="Arial" w:cs="Arial"/>
+              </w:rPr>
               <w:t>20</w:t>
             </w:r>
           </w:p>
@@ -714,19 +1194,37 @@
           <w:tcPr>
             <w:tcW w:w="810" w:type="dxa"/>
           </w:tcPr>
-          <w:p/>
+          <w:p>
+            <w:pPr>
+              <w:rPr>
+                <w:rFonts w:ascii="Arial" w:hAnsi="Arial" w:cs="Arial"/>
+              </w:rPr>
+            </w:pPr>
+          </w:p>
         </w:tc>
         <w:tc>
           <w:tcPr>
             <w:tcW w:w="754" w:type="dxa"/>
           </w:tcPr>
-          <w:p/>
+          <w:p>
+            <w:pPr>
+              <w:rPr>
+                <w:rFonts w:ascii="Arial" w:hAnsi="Arial" w:cs="Arial"/>
+              </w:rPr>
+            </w:pPr>
+          </w:p>
         </w:tc>
         <w:tc>
           <w:tcPr>
             <w:tcW w:w="1916" w:type="dxa"/>
           </w:tcPr>
-          <w:p/>
+          <w:p>
+            <w:pPr>
+              <w:rPr>
+                <w:rFonts w:ascii="Arial" w:hAnsi="Arial" w:cs="Arial"/>
+              </w:rPr>
+            </w:pPr>
+          </w:p>
         </w:tc>
       </w:tr>
       <w:tr>
@@ -734,31 +1232,61 @@
           <w:tcPr>
             <w:tcW w:w="2866" w:type="dxa"/>
           </w:tcPr>
-          <w:p/>
+          <w:p>
+            <w:pPr>
+              <w:rPr>
+                <w:rFonts w:ascii="Arial" w:hAnsi="Arial" w:cs="Arial"/>
+              </w:rPr>
+            </w:pPr>
+          </w:p>
         </w:tc>
         <w:tc>
           <w:tcPr>
             <w:tcW w:w="3182" w:type="dxa"/>
           </w:tcPr>
-          <w:p/>
+          <w:p>
+            <w:pPr>
+              <w:rPr>
+                <w:rFonts w:ascii="Arial" w:hAnsi="Arial" w:cs="Arial"/>
+              </w:rPr>
+            </w:pPr>
+          </w:p>
         </w:tc>
         <w:tc>
           <w:tcPr>
             <w:tcW w:w="810" w:type="dxa"/>
           </w:tcPr>
-          <w:p/>
+          <w:p>
+            <w:pPr>
+              <w:rPr>
+                <w:rFonts w:ascii="Arial" w:hAnsi="Arial" w:cs="Arial"/>
+              </w:rPr>
+            </w:pPr>
+          </w:p>
         </w:tc>
         <w:tc>
           <w:tcPr>
             <w:tcW w:w="754" w:type="dxa"/>
           </w:tcPr>
-          <w:p/>
+          <w:p>
+            <w:pPr>
+              <w:rPr>
+                <w:rFonts w:ascii="Arial" w:hAnsi="Arial" w:cs="Arial"/>
+              </w:rPr>
+            </w:pPr>
+          </w:p>
         </w:tc>
         <w:tc>
           <w:tcPr>
             <w:tcW w:w="1916" w:type="dxa"/>
           </w:tcPr>
-          <w:p/>
+          <w:p>
+            <w:pPr>
+              <w:rPr>
+                <w:rFonts w:ascii="Arial" w:hAnsi="Arial" w:cs="Arial"/>
+              </w:rPr>
+            </w:pPr>
+          </w:p>
         </w:tc>
       </w:tr>
       <w:tr>
@@ -767,8 +1295,14 @@
             <w:tcW w:w="2866" w:type="dxa"/>
           </w:tcPr>
           <w:p>
+            <w:pPr>
+              <w:rPr>
+                <w:rFonts w:ascii="Arial" w:hAnsi="Arial" w:cs="Arial"/>
+              </w:rPr>
+            </w:pPr>
             <w:r>
               <w:rPr>
+                <w:rFonts w:ascii="Arial" w:hAnsi="Arial" w:cs="Arial"/>
                 <w:b/>
               </w:rPr>
               <w:t>Other parts of your project</w:t>
@@ -779,25 +1313,49 @@
           <w:tcPr>
             <w:tcW w:w="3182" w:type="dxa"/>
           </w:tcPr>
-          <w:p/>
+          <w:p>
+            <w:pPr>
+              <w:rPr>
+                <w:rFonts w:ascii="Arial" w:hAnsi="Arial" w:cs="Arial"/>
+              </w:rPr>
+            </w:pPr>
+          </w:p>
         </w:tc>
         <w:tc>
           <w:tcPr>
             <w:tcW w:w="810" w:type="dxa"/>
           </w:tcPr>
-          <w:p/>
+          <w:p>
+            <w:pPr>
+              <w:rPr>
+                <w:rFonts w:ascii="Arial" w:hAnsi="Arial" w:cs="Arial"/>
+              </w:rPr>
+            </w:pPr>
+          </w:p>
         </w:tc>
         <w:tc>
           <w:tcPr>
             <w:tcW w:w="754" w:type="dxa"/>
           </w:tcPr>
-          <w:p/>
+          <w:p>
+            <w:pPr>
+              <w:rPr>
+                <w:rFonts w:ascii="Arial" w:hAnsi="Arial" w:cs="Arial"/>
+              </w:rPr>
+            </w:pPr>
+          </w:p>
         </w:tc>
         <w:tc>
           <w:tcPr>
             <w:tcW w:w="1916" w:type="dxa"/>
           </w:tcPr>
-          <w:p/>
+          <w:p>
+            <w:pPr>
+              <w:rPr>
+                <w:rFonts w:ascii="Arial" w:hAnsi="Arial" w:cs="Arial"/>
+              </w:rPr>
+            </w:pPr>
+          </w:p>
         </w:tc>
       </w:tr>
       <w:tr>
@@ -806,7 +1364,15 @@
             <w:tcW w:w="2866" w:type="dxa"/>
           </w:tcPr>
           <w:p>
+            <w:pPr>
+              <w:rPr>
+                <w:rFonts w:ascii="Arial" w:hAnsi="Arial" w:cs="Arial"/>
+              </w:rPr>
+            </w:pPr>
             <w:r>
+              <w:rPr>
+                <w:rFonts w:ascii="Arial" w:hAnsi="Arial" w:cs="Arial"/>
+              </w:rPr>
               <w:t>Graph labelled with locations and mileage</w:t>
             </w:r>
           </w:p>
@@ -816,7 +1382,15 @@
             <w:tcW w:w="3182" w:type="dxa"/>
           </w:tcPr>
           <w:p>
+            <w:pPr>
+              <w:rPr>
+                <w:rFonts w:ascii="Arial" w:hAnsi="Arial" w:cs="Arial"/>
+              </w:rPr>
+            </w:pPr>
             <w:r>
+              <w:rPr>
+                <w:rFonts w:ascii="Arial" w:hAnsi="Arial" w:cs="Arial"/>
+              </w:rPr>
               <w:t>10</w:t>
             </w:r>
           </w:p>
@@ -825,19 +1399,37 @@
           <w:tcPr>
             <w:tcW w:w="810" w:type="dxa"/>
           </w:tcPr>
-          <w:p/>
+          <w:p>
+            <w:pPr>
+              <w:rPr>
+                <w:rFonts w:ascii="Arial" w:hAnsi="Arial" w:cs="Arial"/>
+              </w:rPr>
+            </w:pPr>
+          </w:p>
         </w:tc>
         <w:tc>
           <w:tcPr>
             <w:tcW w:w="754" w:type="dxa"/>
           </w:tcPr>
-          <w:p/>
+          <w:p>
+            <w:pPr>
+              <w:rPr>
+                <w:rFonts w:ascii="Arial" w:hAnsi="Arial" w:cs="Arial"/>
+              </w:rPr>
+            </w:pPr>
+          </w:p>
         </w:tc>
         <w:tc>
           <w:tcPr>
             <w:tcW w:w="1916" w:type="dxa"/>
           </w:tcPr>
-          <w:p/>
+          <w:p>
+            <w:pPr>
+              <w:rPr>
+                <w:rFonts w:ascii="Arial" w:hAnsi="Arial" w:cs="Arial"/>
+              </w:rPr>
+            </w:pPr>
+          </w:p>
         </w:tc>
       </w:tr>
       <w:tr>
@@ -846,7 +1438,15 @@
             <w:tcW w:w="2866" w:type="dxa"/>
           </w:tcPr>
           <w:p>
+            <w:pPr>
+              <w:rPr>
+                <w:rFonts w:ascii="Arial" w:hAnsi="Arial" w:cs="Arial"/>
+              </w:rPr>
+            </w:pPr>
             <w:r>
+              <w:rPr>
+                <w:rFonts w:ascii="Arial" w:hAnsi="Arial" w:cs="Arial"/>
+              </w:rPr>
               <w:t>Graph labelled with times</w:t>
             </w:r>
           </w:p>
@@ -856,7 +1456,15 @@
             <w:tcW w:w="3182" w:type="dxa"/>
           </w:tcPr>
           <w:p>
+            <w:pPr>
+              <w:rPr>
+                <w:rFonts w:ascii="Arial" w:hAnsi="Arial" w:cs="Arial"/>
+              </w:rPr>
+            </w:pPr>
             <w:r>
+              <w:rPr>
+                <w:rFonts w:ascii="Arial" w:hAnsi="Arial" w:cs="Arial"/>
+              </w:rPr>
               <w:t>5</w:t>
             </w:r>
           </w:p>
@@ -865,19 +1473,37 @@
           <w:tcPr>
             <w:tcW w:w="810" w:type="dxa"/>
           </w:tcPr>
-          <w:p/>
+          <w:p>
+            <w:pPr>
+              <w:rPr>
+                <w:rFonts w:ascii="Arial" w:hAnsi="Arial" w:cs="Arial"/>
+              </w:rPr>
+            </w:pPr>
+          </w:p>
         </w:tc>
         <w:tc>
           <w:tcPr>
             <w:tcW w:w="754" w:type="dxa"/>
           </w:tcPr>
-          <w:p/>
+          <w:p>
+            <w:pPr>
+              <w:rPr>
+                <w:rFonts w:ascii="Arial" w:hAnsi="Arial" w:cs="Arial"/>
+              </w:rPr>
+            </w:pPr>
+          </w:p>
         </w:tc>
         <w:tc>
           <w:tcPr>
             <w:tcW w:w="1916" w:type="dxa"/>
           </w:tcPr>
-          <w:p/>
+          <w:p>
+            <w:pPr>
+              <w:rPr>
+                <w:rFonts w:ascii="Arial" w:hAnsi="Arial" w:cs="Arial"/>
+              </w:rPr>
+            </w:pPr>
+          </w:p>
         </w:tc>
       </w:tr>
       <w:tr>
@@ -886,7 +1512,15 @@
             <w:tcW w:w="2866" w:type="dxa"/>
           </w:tcPr>
           <w:p>
+            <w:pPr>
+              <w:rPr>
+                <w:rFonts w:ascii="Arial" w:hAnsi="Arial" w:cs="Arial"/>
+              </w:rPr>
+            </w:pPr>
             <w:r>
+              <w:rPr>
+                <w:rFonts w:ascii="Arial" w:hAnsi="Arial" w:cs="Arial"/>
+              </w:rPr>
               <w:t>Solution labelled on graph</w:t>
             </w:r>
           </w:p>
@@ -896,7 +1530,15 @@
             <w:tcW w:w="3182" w:type="dxa"/>
           </w:tcPr>
           <w:p>
+            <w:pPr>
+              <w:rPr>
+                <w:rFonts w:ascii="Arial" w:hAnsi="Arial" w:cs="Arial"/>
+              </w:rPr>
+            </w:pPr>
             <w:r>
+              <w:rPr>
+                <w:rFonts w:ascii="Arial" w:hAnsi="Arial" w:cs="Arial"/>
+              </w:rPr>
               <w:t>15</w:t>
             </w:r>
           </w:p>
@@ -905,19 +1547,37 @@
           <w:tcPr>
             <w:tcW w:w="810" w:type="dxa"/>
           </w:tcPr>
-          <w:p/>
+          <w:p>
+            <w:pPr>
+              <w:rPr>
+                <w:rFonts w:ascii="Arial" w:hAnsi="Arial" w:cs="Arial"/>
+              </w:rPr>
+            </w:pPr>
+          </w:p>
         </w:tc>
         <w:tc>
           <w:tcPr>
             <w:tcW w:w="754" w:type="dxa"/>
           </w:tcPr>
-          <w:p/>
+          <w:p>
+            <w:pPr>
+              <w:rPr>
+                <w:rFonts w:ascii="Arial" w:hAnsi="Arial" w:cs="Arial"/>
+              </w:rPr>
+            </w:pPr>
+          </w:p>
         </w:tc>
         <w:tc>
           <w:tcPr>
             <w:tcW w:w="1916" w:type="dxa"/>
           </w:tcPr>
-          <w:p/>
+          <w:p>
+            <w:pPr>
+              <w:rPr>
+                <w:rFonts w:ascii="Arial" w:hAnsi="Arial" w:cs="Arial"/>
+              </w:rPr>
+            </w:pPr>
+          </w:p>
         </w:tc>
       </w:tr>
       <w:tr>
@@ -926,7 +1586,15 @@
             <w:tcW w:w="2866" w:type="dxa"/>
           </w:tcPr>
           <w:p>
+            <w:pPr>
+              <w:rPr>
+                <w:rFonts w:ascii="Arial" w:hAnsi="Arial" w:cs="Arial"/>
+              </w:rPr>
+            </w:pPr>
             <w:r>
+              <w:rPr>
+                <w:rFonts w:ascii="Arial" w:hAnsi="Arial" w:cs="Arial"/>
+              </w:rPr>
               <w:t>Total mileage and total time</w:t>
             </w:r>
           </w:p>
@@ -936,7 +1604,15 @@
             <w:tcW w:w="3182" w:type="dxa"/>
           </w:tcPr>
           <w:p>
+            <w:pPr>
+              <w:rPr>
+                <w:rFonts w:ascii="Arial" w:hAnsi="Arial" w:cs="Arial"/>
+              </w:rPr>
+            </w:pPr>
             <w:r>
+              <w:rPr>
+                <w:rFonts w:ascii="Arial" w:hAnsi="Arial" w:cs="Arial"/>
+              </w:rPr>
               <w:t>10</w:t>
             </w:r>
           </w:p>
@@ -945,19 +1621,37 @@
           <w:tcPr>
             <w:tcW w:w="810" w:type="dxa"/>
           </w:tcPr>
-          <w:p/>
+          <w:p>
+            <w:pPr>
+              <w:rPr>
+                <w:rFonts w:ascii="Arial" w:hAnsi="Arial" w:cs="Arial"/>
+              </w:rPr>
+            </w:pPr>
+          </w:p>
         </w:tc>
         <w:tc>
           <w:tcPr>
             <w:tcW w:w="754" w:type="dxa"/>
           </w:tcPr>
-          <w:p/>
+          <w:p>
+            <w:pPr>
+              <w:rPr>
+                <w:rFonts w:ascii="Arial" w:hAnsi="Arial" w:cs="Arial"/>
+              </w:rPr>
+            </w:pPr>
+          </w:p>
         </w:tc>
         <w:tc>
           <w:tcPr>
             <w:tcW w:w="1916" w:type="dxa"/>
           </w:tcPr>
-          <w:p/>
+          <w:p>
+            <w:pPr>
+              <w:rPr>
+                <w:rFonts w:ascii="Arial" w:hAnsi="Arial" w:cs="Arial"/>
+              </w:rPr>
+            </w:pPr>
+          </w:p>
         </w:tc>
       </w:tr>
       <w:tr>
@@ -966,7 +1660,15 @@
             <w:tcW w:w="2866" w:type="dxa"/>
           </w:tcPr>
           <w:p>
+            <w:pPr>
+              <w:rPr>
+                <w:rFonts w:ascii="Arial" w:hAnsi="Arial" w:cs="Arial"/>
+              </w:rPr>
+            </w:pPr>
             <w:r>
+              <w:rPr>
+                <w:rFonts w:ascii="Arial" w:hAnsi="Arial" w:cs="Arial"/>
+              </w:rPr>
               <w:t>Other conditions to consider</w:t>
             </w:r>
           </w:p>
@@ -976,7 +1678,15 @@
             <w:tcW w:w="3182" w:type="dxa"/>
           </w:tcPr>
           <w:p>
+            <w:pPr>
+              <w:rPr>
+                <w:rFonts w:ascii="Arial" w:hAnsi="Arial" w:cs="Arial"/>
+              </w:rPr>
+            </w:pPr>
             <w:r>
+              <w:rPr>
+                <w:rFonts w:ascii="Arial" w:hAnsi="Arial" w:cs="Arial"/>
+              </w:rPr>
               <w:t>10</w:t>
             </w:r>
           </w:p>
@@ -985,19 +1695,37 @@
           <w:tcPr>
             <w:tcW w:w="810" w:type="dxa"/>
           </w:tcPr>
-          <w:p/>
+          <w:p>
+            <w:pPr>
+              <w:rPr>
+                <w:rFonts w:ascii="Arial" w:hAnsi="Arial" w:cs="Arial"/>
+              </w:rPr>
+            </w:pPr>
+          </w:p>
         </w:tc>
         <w:tc>
           <w:tcPr>
             <w:tcW w:w="754" w:type="dxa"/>
           </w:tcPr>
-          <w:p/>
+          <w:p>
+            <w:pPr>
+              <w:rPr>
+                <w:rFonts w:ascii="Arial" w:hAnsi="Arial" w:cs="Arial"/>
+              </w:rPr>
+            </w:pPr>
+          </w:p>
         </w:tc>
         <w:tc>
           <w:tcPr>
             <w:tcW w:w="1916" w:type="dxa"/>
           </w:tcPr>
-          <w:p/>
+          <w:p>
+            <w:pPr>
+              <w:rPr>
+                <w:rFonts w:ascii="Arial" w:hAnsi="Arial" w:cs="Arial"/>
+              </w:rPr>
+            </w:pPr>
+          </w:p>
         </w:tc>
       </w:tr>
       <w:tr>
@@ -1005,31 +1733,61 @@
           <w:tcPr>
             <w:tcW w:w="2866" w:type="dxa"/>
           </w:tcPr>
-          <w:p/>
+          <w:p>
+            <w:pPr>
+              <w:rPr>
+                <w:rFonts w:ascii="Arial" w:hAnsi="Arial" w:cs="Arial"/>
+              </w:rPr>
+            </w:pPr>
+          </w:p>
         </w:tc>
         <w:tc>
           <w:tcPr>
             <w:tcW w:w="3182" w:type="dxa"/>
           </w:tcPr>
-          <w:p/>
+          <w:p>
+            <w:pPr>
+              <w:rPr>
+                <w:rFonts w:ascii="Arial" w:hAnsi="Arial" w:cs="Arial"/>
+              </w:rPr>
+            </w:pPr>
+          </w:p>
         </w:tc>
         <w:tc>
           <w:tcPr>
             <w:tcW w:w="810" w:type="dxa"/>
           </w:tcPr>
-          <w:p/>
+          <w:p>
+            <w:pPr>
+              <w:rPr>
+                <w:rFonts w:ascii="Arial" w:hAnsi="Arial" w:cs="Arial"/>
+              </w:rPr>
+            </w:pPr>
+          </w:p>
         </w:tc>
         <w:tc>
           <w:tcPr>
             <w:tcW w:w="754" w:type="dxa"/>
           </w:tcPr>
-          <w:p/>
+          <w:p>
+            <w:pPr>
+              <w:rPr>
+                <w:rFonts w:ascii="Arial" w:hAnsi="Arial" w:cs="Arial"/>
+              </w:rPr>
+            </w:pPr>
+          </w:p>
         </w:tc>
         <w:tc>
           <w:tcPr>
             <w:tcW w:w="1916" w:type="dxa"/>
           </w:tcPr>
-          <w:p/>
+          <w:p>
+            <w:pPr>
+              <w:rPr>
+                <w:rFonts w:ascii="Arial" w:hAnsi="Arial" w:cs="Arial"/>
+              </w:rPr>
+            </w:pPr>
+          </w:p>
         </w:tc>
       </w:tr>
       <w:tr>
@@ -1040,11 +1798,13 @@
           <w:p>
             <w:pPr>
               <w:rPr>
+                <w:rFonts w:ascii="Arial" w:hAnsi="Arial" w:cs="Arial"/>
                 <w:b/>
               </w:rPr>
             </w:pPr>
             <w:r>
               <w:rPr>
+                <w:rFonts w:ascii="Arial" w:hAnsi="Arial" w:cs="Arial"/>
                 <w:b/>
               </w:rPr>
               <w:t>Presentation</w:t>
@@ -1055,25 +1815,49 @@
           <w:tcPr>
             <w:tcW w:w="3182" w:type="dxa"/>
           </w:tcPr>
-          <w:p/>
+          <w:p>
+            <w:pPr>
+              <w:rPr>
+                <w:rFonts w:ascii="Arial" w:hAnsi="Arial" w:cs="Arial"/>
+              </w:rPr>
+            </w:pPr>
+          </w:p>
         </w:tc>
         <w:tc>
           <w:tcPr>
             <w:tcW w:w="810" w:type="dxa"/>
           </w:tcPr>
-          <w:p/>
+          <w:p>
+            <w:pPr>
+              <w:rPr>
+                <w:rFonts w:ascii="Arial" w:hAnsi="Arial" w:cs="Arial"/>
+              </w:rPr>
+            </w:pPr>
+          </w:p>
         </w:tc>
         <w:tc>
           <w:tcPr>
             <w:tcW w:w="754" w:type="dxa"/>
           </w:tcPr>
-          <w:p/>
+          <w:p>
+            <w:pPr>
+              <w:rPr>
+                <w:rFonts w:ascii="Arial" w:hAnsi="Arial" w:cs="Arial"/>
+              </w:rPr>
+            </w:pPr>
+          </w:p>
         </w:tc>
         <w:tc>
           <w:tcPr>
             <w:tcW w:w="1916" w:type="dxa"/>
           </w:tcPr>
-          <w:p/>
+          <w:p>
+            <w:pPr>
+              <w:rPr>
+                <w:rFonts w:ascii="Arial" w:hAnsi="Arial" w:cs="Arial"/>
+              </w:rPr>
+            </w:pPr>
+          </w:p>
         </w:tc>
       </w:tr>
       <w:tr>
@@ -1082,7 +1866,15 @@
             <w:tcW w:w="2866" w:type="dxa"/>
           </w:tcPr>
           <w:p>
+            <w:pPr>
+              <w:rPr>
+                <w:rFonts w:ascii="Arial" w:hAnsi="Arial" w:cs="Arial"/>
+              </w:rPr>
+            </w:pPr>
             <w:r>
+              <w:rPr>
+                <w:rFonts w:ascii="Arial" w:hAnsi="Arial" w:cs="Arial"/>
+              </w:rPr>
               <w:t>All group members participate</w:t>
             </w:r>
           </w:p>
@@ -1092,7 +1884,15 @@
             <w:tcW w:w="3182" w:type="dxa"/>
           </w:tcPr>
           <w:p>
+            <w:pPr>
+              <w:rPr>
+                <w:rFonts w:ascii="Arial" w:hAnsi="Arial" w:cs="Arial"/>
+              </w:rPr>
+            </w:pPr>
             <w:r>
+              <w:rPr>
+                <w:rFonts w:ascii="Arial" w:hAnsi="Arial" w:cs="Arial"/>
+              </w:rPr>
               <w:t>5</w:t>
             </w:r>
           </w:p>
@@ -1101,19 +1901,37 @@
           <w:tcPr>
             <w:tcW w:w="810" w:type="dxa"/>
           </w:tcPr>
-          <w:p/>
+          <w:p>
+            <w:pPr>
+              <w:rPr>
+                <w:rFonts w:ascii="Arial" w:hAnsi="Arial" w:cs="Arial"/>
+              </w:rPr>
+            </w:pPr>
+          </w:p>
         </w:tc>
         <w:tc>
           <w:tcPr>
             <w:tcW w:w="754" w:type="dxa"/>
           </w:tcPr>
-          <w:p/>
+          <w:p>
+            <w:pPr>
+              <w:rPr>
+                <w:rFonts w:ascii="Arial" w:hAnsi="Arial" w:cs="Arial"/>
+              </w:rPr>
+            </w:pPr>
+          </w:p>
         </w:tc>
         <w:tc>
           <w:tcPr>
             <w:tcW w:w="1916" w:type="dxa"/>
           </w:tcPr>
-          <w:p/>
+          <w:p>
+            <w:pPr>
+              <w:rPr>
+                <w:rFonts w:ascii="Arial" w:hAnsi="Arial" w:cs="Arial"/>
+              </w:rPr>
+            </w:pPr>
+          </w:p>
         </w:tc>
       </w:tr>
       <w:tr>
@@ -1122,7 +1940,15 @@
             <w:tcW w:w="2866" w:type="dxa"/>
           </w:tcPr>
           <w:p>
+            <w:pPr>
+              <w:rPr>
+                <w:rFonts w:ascii="Arial" w:hAnsi="Arial" w:cs="Arial"/>
+              </w:rPr>
+            </w:pPr>
             <w:r>
+              <w:rPr>
+                <w:rFonts w:ascii="Arial" w:hAnsi="Arial" w:cs="Arial"/>
+              </w:rPr>
               <w:t>Present all parts of the project</w:t>
             </w:r>
           </w:p>
@@ -1132,7 +1958,15 @@
             <w:tcW w:w="3182" w:type="dxa"/>
           </w:tcPr>
           <w:p>
+            <w:pPr>
+              <w:rPr>
+                <w:rFonts w:ascii="Arial" w:hAnsi="Arial" w:cs="Arial"/>
+              </w:rPr>
+            </w:pPr>
             <w:r>
+              <w:rPr>
+                <w:rFonts w:ascii="Arial" w:hAnsi="Arial" w:cs="Arial"/>
+              </w:rPr>
               <w:t>10</w:t>
             </w:r>
           </w:p>
@@ -1141,19 +1975,37 @@
           <w:tcPr>
             <w:tcW w:w="810" w:type="dxa"/>
           </w:tcPr>
-          <w:p/>
+          <w:p>
+            <w:pPr>
+              <w:rPr>
+                <w:rFonts w:ascii="Arial" w:hAnsi="Arial" w:cs="Arial"/>
+              </w:rPr>
+            </w:pPr>
+          </w:p>
         </w:tc>
         <w:tc>
           <w:tcPr>
             <w:tcW w:w="754" w:type="dxa"/>
           </w:tcPr>
-          <w:p/>
+          <w:p>
+            <w:pPr>
+              <w:rPr>
+                <w:rFonts w:ascii="Arial" w:hAnsi="Arial" w:cs="Arial"/>
+              </w:rPr>
+            </w:pPr>
+          </w:p>
         </w:tc>
         <w:tc>
           <w:tcPr>
             <w:tcW w:w="1916" w:type="dxa"/>
           </w:tcPr>
-          <w:p/>
+          <w:p>
+            <w:pPr>
+              <w:rPr>
+                <w:rFonts w:ascii="Arial" w:hAnsi="Arial" w:cs="Arial"/>
+              </w:rPr>
+            </w:pPr>
+          </w:p>
         </w:tc>
       </w:tr>
       <w:tr>
@@ -1162,7 +2014,15 @@
             <w:tcW w:w="2866" w:type="dxa"/>
           </w:tcPr>
           <w:p>
+            <w:pPr>
+              <w:rPr>
+                <w:rFonts w:ascii="Arial" w:hAnsi="Arial" w:cs="Arial"/>
+              </w:rPr>
+            </w:pPr>
             <w:r>
+              <w:rPr>
+                <w:rFonts w:ascii="Arial" w:hAnsi="Arial" w:cs="Arial"/>
+              </w:rPr>
               <w:t>Answer questions from audience</w:t>
             </w:r>
           </w:p>
@@ -1172,7 +2032,15 @@
             <w:tcW w:w="3182" w:type="dxa"/>
           </w:tcPr>
           <w:p>
+            <w:pPr>
+              <w:rPr>
+                <w:rFonts w:ascii="Arial" w:hAnsi="Arial" w:cs="Arial"/>
+              </w:rPr>
+            </w:pPr>
             <w:r>
+              <w:rPr>
+                <w:rFonts w:ascii="Arial" w:hAnsi="Arial" w:cs="Arial"/>
+              </w:rPr>
               <w:t>5</w:t>
             </w:r>
           </w:p>
@@ -1181,19 +2049,37 @@
           <w:tcPr>
             <w:tcW w:w="810" w:type="dxa"/>
           </w:tcPr>
-          <w:p/>
+          <w:p>
+            <w:pPr>
+              <w:rPr>
+                <w:rFonts w:ascii="Arial" w:hAnsi="Arial" w:cs="Arial"/>
+              </w:rPr>
+            </w:pPr>
+          </w:p>
         </w:tc>
         <w:tc>
           <w:tcPr>
             <w:tcW w:w="754" w:type="dxa"/>
           </w:tcPr>
-          <w:p/>
+          <w:p>
+            <w:pPr>
+              <w:rPr>
+                <w:rFonts w:ascii="Arial" w:hAnsi="Arial" w:cs="Arial"/>
+              </w:rPr>
+            </w:pPr>
+          </w:p>
         </w:tc>
         <w:tc>
           <w:tcPr>
             <w:tcW w:w="1916" w:type="dxa"/>
           </w:tcPr>
-          <w:p/>
+          <w:p>
+            <w:pPr>
+              <w:rPr>
+                <w:rFonts w:ascii="Arial" w:hAnsi="Arial" w:cs="Arial"/>
+              </w:rPr>
+            </w:pPr>
+          </w:p>
         </w:tc>
       </w:tr>
       <w:tr>
@@ -1201,31 +2087,61 @@
           <w:tcPr>
             <w:tcW w:w="2866" w:type="dxa"/>
           </w:tcPr>
-          <w:p/>
+          <w:p>
+            <w:pPr>
+              <w:rPr>
+                <w:rFonts w:ascii="Arial" w:hAnsi="Arial" w:cs="Arial"/>
+              </w:rPr>
+            </w:pPr>
+          </w:p>
         </w:tc>
         <w:tc>
           <w:tcPr>
             <w:tcW w:w="3182" w:type="dxa"/>
           </w:tcPr>
-          <w:p/>
+          <w:p>
+            <w:pPr>
+              <w:rPr>
+                <w:rFonts w:ascii="Arial" w:hAnsi="Arial" w:cs="Arial"/>
+              </w:rPr>
+            </w:pPr>
+          </w:p>
         </w:tc>
         <w:tc>
           <w:tcPr>
             <w:tcW w:w="810" w:type="dxa"/>
           </w:tcPr>
-          <w:p/>
+          <w:p>
+            <w:pPr>
+              <w:rPr>
+                <w:rFonts w:ascii="Arial" w:hAnsi="Arial" w:cs="Arial"/>
+              </w:rPr>
+            </w:pPr>
+          </w:p>
         </w:tc>
         <w:tc>
           <w:tcPr>
             <w:tcW w:w="754" w:type="dxa"/>
           </w:tcPr>
-          <w:p/>
+          <w:p>
+            <w:pPr>
+              <w:rPr>
+                <w:rFonts w:ascii="Arial" w:hAnsi="Arial" w:cs="Arial"/>
+              </w:rPr>
+            </w:pPr>
+          </w:p>
         </w:tc>
         <w:tc>
           <w:tcPr>
             <w:tcW w:w="1916" w:type="dxa"/>
           </w:tcPr>
-          <w:p/>
+          <w:p>
+            <w:pPr>
+              <w:rPr>
+                <w:rFonts w:ascii="Arial" w:hAnsi="Arial" w:cs="Arial"/>
+              </w:rPr>
+            </w:pPr>
+          </w:p>
         </w:tc>
       </w:tr>
       <w:tr>
@@ -1234,8 +2150,14 @@
             <w:tcW w:w="2866" w:type="dxa"/>
           </w:tcPr>
           <w:p>
+            <w:pPr>
+              <w:rPr>
+                <w:rFonts w:ascii="Arial" w:hAnsi="Arial" w:cs="Arial"/>
+              </w:rPr>
+            </w:pPr>
             <w:r>
               <w:rPr>
+                <w:rFonts w:ascii="Arial" w:hAnsi="Arial" w:cs="Arial"/>
                 <w:b/>
               </w:rPr>
               <w:t>Total:</w:t>
@@ -1247,7 +2169,15 @@
             <w:tcW w:w="3182" w:type="dxa"/>
           </w:tcPr>
           <w:p>
+            <w:pPr>
+              <w:rPr>
+                <w:rFonts w:ascii="Arial" w:hAnsi="Arial" w:cs="Arial"/>
+              </w:rPr>
+            </w:pPr>
             <w:r>
+              <w:rPr>
+                <w:rFonts w:ascii="Arial" w:hAnsi="Arial" w:cs="Arial"/>
+              </w:rPr>
               <w:t>100</w:t>
             </w:r>
           </w:p>
@@ -1256,25 +2186,46 @@
           <w:tcPr>
             <w:tcW w:w="810" w:type="dxa"/>
           </w:tcPr>
-          <w:p/>
+          <w:p>
+            <w:pPr>
+              <w:rPr>
+                <w:rFonts w:ascii="Arial" w:hAnsi="Arial" w:cs="Arial"/>
+              </w:rPr>
+            </w:pPr>
+          </w:p>
         </w:tc>
         <w:tc>
           <w:tcPr>
             <w:tcW w:w="754" w:type="dxa"/>
           </w:tcPr>
-          <w:p/>
+          <w:p>
+            <w:pPr>
+              <w:rPr>
+                <w:rFonts w:ascii="Arial" w:hAnsi="Arial" w:cs="Arial"/>
+              </w:rPr>
+            </w:pPr>
+          </w:p>
         </w:tc>
         <w:tc>
           <w:tcPr>
             <w:tcW w:w="1916" w:type="dxa"/>
           </w:tcPr>
-          <w:p/>
+          <w:p>
+            <w:pPr>
+              <w:rPr>
+                <w:rFonts w:ascii="Arial" w:hAnsi="Arial" w:cs="Arial"/>
+              </w:rPr>
+            </w:pPr>
+          </w:p>
         </w:tc>
       </w:tr>
     </w:tbl>
     <w:p>
-      <w:bookmarkStart w:id="0" w:name="_GoBack"/>
-      <w:bookmarkEnd w:id="0"/>
+      <w:pPr>
+        <w:rPr>
+          <w:rFonts w:ascii="Arial" w:hAnsi="Arial" w:cs="Arial"/>
+        </w:rPr>
+      </w:pPr>
     </w:p>
     <w:sectPr>
       <w:pgSz w:w="12240" w:h="15840"/>
@@ -2498,7 +3449,7 @@
 </file>
 
 <file path=customXml/itemProps1.xml><?xml version="1.0" encoding="utf-8"?>
-<ds:datastoreItem xmlns:ds="http://schemas.openxmlformats.org/officeDocument/2006/customXml" ds:itemID="{C6FCB4BB-107F-499B-8C52-7C0BC466668C}">
+<ds:datastoreItem xmlns:ds="http://schemas.openxmlformats.org/officeDocument/2006/customXml" ds:itemID="{41CC6A60-FD64-4F0E-ADC3-891A72DD6ACC}">
   <ds:schemaRefs>
     <ds:schemaRef ds:uri="http://schemas.openxmlformats.org/officeDocument/2006/bibliography"/>
   </ds:schemaRefs>

</xml_diff>

<commit_message>
Changed link of google maps to yahoo
</commit_message>
<xml_diff>
--- a/Unit2/Unit2 18-21.docx
+++ b/Unit2/Unit2 18-21.docx
@@ -164,7 +164,6 @@
           <w:b/>
         </w:rPr>
       </w:pPr>
-      <w:bookmarkStart w:id="0" w:name="_GoBack"/>
       <w:r>
         <w:rPr>
           <w:rFonts w:ascii="Arial" w:hAnsi="Arial" w:cs="Arial"/>
@@ -173,7 +172,6 @@
         <w:t xml:space="preserve">Student Activities: </w:t>
       </w:r>
     </w:p>
-    <w:bookmarkEnd w:id="0"/>
     <w:p>
       <w:pPr>
         <w:pStyle w:val="ListParagraph"/>
@@ -459,7 +457,15 @@
         <w:rPr>
           <w:rFonts w:ascii="Arial" w:hAnsi="Arial" w:cs="Arial"/>
         </w:rPr>
-        <w:t xml:space="preserve">Mapping website such as www.maps.google.com </w:t>
+        <w:t>Mapping website such maps.yahoo</w:t>
+      </w:r>
+      <w:bookmarkStart w:id="0" w:name="_GoBack"/>
+      <w:bookmarkEnd w:id="0"/>
+      <w:r>
+        <w:rPr>
+          <w:rFonts w:ascii="Arial" w:hAnsi="Arial" w:cs="Arial"/>
+        </w:rPr>
+        <w:t xml:space="preserve">.com </w:t>
       </w:r>
     </w:p>
     <w:p>
@@ -3449,7 +3455,7 @@
 </file>
 
 <file path=customXml/itemProps1.xml><?xml version="1.0" encoding="utf-8"?>
-<ds:datastoreItem xmlns:ds="http://schemas.openxmlformats.org/officeDocument/2006/customXml" ds:itemID="{41CC6A60-FD64-4F0E-ADC3-891A72DD6ACC}">
+<ds:datastoreItem xmlns:ds="http://schemas.openxmlformats.org/officeDocument/2006/customXml" ds:itemID="{30B46990-E0B9-439C-961B-2904286988F0}">
   <ds:schemaRefs>
     <ds:schemaRef ds:uri="http://schemas.openxmlformats.org/officeDocument/2006/bibliography"/>
   </ds:schemaRefs>

</xml_diff>